<commit_message>
add report for assignment4
</commit_message>
<xml_diff>
--- a/report/assign4/YueFang_AssignmentNo4.docx
+++ b/report/assign4/YueFang_AssignmentNo4.docx
@@ -158,7 +158,7 @@
           <w:sz w:val="36"/>
           <w:szCs w:val="36"/>
         </w:rPr>
-        <w:t>3</w:t>
+        <w:t>4</w:t>
       </w:r>
     </w:p>
     <w:p>
@@ -188,7 +188,7 @@
         <w:pStyle w:val="a3"/>
         <w:numPr>
           <w:ilvl w:val="0"/>
-          <w:numId w:val="8"/>
+          <w:numId w:val="9"/>
         </w:numPr>
         <w:rPr>
           <w:bCs/>
@@ -204,7 +204,7 @@
           <w:szCs w:val="21"/>
           <w:lang w:eastAsia="zh-CN"/>
         </w:rPr>
-        <w:t>Implement height-weighted Quick Union with Path Compression.</w:t>
+        <w:t>For weighted quick union, store the depth rather than the size;</w:t>
       </w:r>
     </w:p>
     <w:p>
@@ -212,7 +212,7 @@
         <w:pStyle w:val="a3"/>
         <w:numPr>
           <w:ilvl w:val="0"/>
-          <w:numId w:val="8"/>
+          <w:numId w:val="9"/>
         </w:numPr>
         <w:rPr>
           <w:bCs/>
@@ -228,7 +228,7 @@
           <w:szCs w:val="21"/>
           <w:lang w:eastAsia="zh-CN"/>
         </w:rPr>
-        <w:t>Using</w:t>
+        <w:t xml:space="preserve">For weighted quick union with path compression, do </w:t>
       </w:r>
       <w:r>
         <w:rPr>
@@ -237,7 +237,7 @@
           <w:szCs w:val="21"/>
           <w:lang w:eastAsia="zh-CN"/>
         </w:rPr>
-        <w:t xml:space="preserve"> </w:t>
+        <w:t>simpler one-pass variant (path-halving)</w:t>
       </w:r>
       <w:r>
         <w:rPr>
@@ -246,7 +246,7 @@
           <w:szCs w:val="21"/>
           <w:lang w:eastAsia="zh-CN"/>
         </w:rPr>
-        <w:t>UF_HWQUPC,</w:t>
+        <w:t xml:space="preserve"> alternates</w:t>
       </w:r>
       <w:r>
         <w:rPr>
@@ -255,7 +255,7 @@
           <w:szCs w:val="21"/>
           <w:lang w:eastAsia="zh-CN"/>
         </w:rPr>
-        <w:t xml:space="preserve"> g</w:t>
+        <w:t>, make every other node in path point to its grandparent</w:t>
       </w:r>
       <w:r>
         <w:rPr>
@@ -264,17 +264,19 @@
           <w:szCs w:val="21"/>
           <w:lang w:eastAsia="zh-CN"/>
         </w:rPr>
-        <w:t>enerates random pairs of integers</w:t>
-      </w:r>
-      <w:r>
+        <w:t>.</w:t>
+      </w:r>
+    </w:p>
+    <w:p>
+      <w:pPr>
+        <w:pStyle w:val="a3"/>
         <w:rPr>
           <w:bCs/>
           <w:sz w:val="21"/>
           <w:szCs w:val="21"/>
           <w:lang w:eastAsia="zh-CN"/>
         </w:rPr>
-        <w:t xml:space="preserve"> and union</w:t>
-      </w:r>
+      </w:pPr>
       <w:r>
         <w:rPr>
           <w:bCs/>
@@ -282,16 +284,12 @@
           <w:szCs w:val="21"/>
           <w:lang w:eastAsia="zh-CN"/>
         </w:rPr>
-        <w:t>.</w:t>
+        <w:t>For both of these, code the alternative and benchmark it against the implementation in the repository. You have all of that available from a previous assignment.</w:t>
       </w:r>
     </w:p>
     <w:p>
       <w:pPr>
         <w:pStyle w:val="a3"/>
-        <w:numPr>
-          <w:ilvl w:val="0"/>
-          <w:numId w:val="8"/>
-        </w:numPr>
         <w:rPr>
           <w:bCs/>
           <w:sz w:val="21"/>
@@ -301,23 +299,23 @@
       </w:pPr>
       <w:r>
         <w:rPr>
-          <w:rFonts w:hint="eastAsia"/>
           <w:bCs/>
           <w:sz w:val="21"/>
           <w:szCs w:val="21"/>
           <w:lang w:eastAsia="zh-CN"/>
         </w:rPr>
-        <w:t>G</w:t>
-      </w:r>
-      <w:r>
-        <w:rPr>
-          <w:bCs/>
-          <w:sz w:val="21"/>
-          <w:szCs w:val="21"/>
-          <w:lang w:eastAsia="zh-CN"/>
-        </w:rPr>
-        <w:t>et the number of connections and draw conclusion on the relationship between number of sites to union and number of pairs generated.</w:t>
-      </w:r>
+        <w:t>If you can explain why alternative #1 is unnecessary to be benchmarked, you may skip benchmarking that one.</w:t>
+      </w:r>
+    </w:p>
+    <w:p>
+      <w:pPr>
+        <w:pStyle w:val="a3"/>
+        <w:rPr>
+          <w:b/>
+          <w:sz w:val="28"/>
+          <w:szCs w:val="28"/>
+        </w:rPr>
+      </w:pPr>
     </w:p>
     <w:p>
       <w:pPr>
@@ -347,258 +345,6 @@
       <w:pPr>
         <w:pStyle w:val="a3"/>
         <w:rPr>
-          <w:bCs/>
-          <w:sz w:val="21"/>
-          <w:szCs w:val="21"/>
-          <w:lang w:eastAsia="zh-CN"/>
-        </w:rPr>
-      </w:pPr>
-      <w:r>
-        <w:rPr>
-          <w:bCs/>
-          <w:sz w:val="21"/>
-          <w:szCs w:val="21"/>
-          <w:lang w:eastAsia="zh-CN"/>
-        </w:rPr>
-        <w:t>UF_HWQUPC:</w:t>
-      </w:r>
-    </w:p>
-    <w:p>
-      <w:pPr>
-        <w:pStyle w:val="a3"/>
-        <w:rPr>
-          <w:bCs/>
-          <w:sz w:val="21"/>
-          <w:szCs w:val="21"/>
-          <w:lang w:eastAsia="zh-CN"/>
-        </w:rPr>
-      </w:pPr>
-      <w:r>
-        <w:rPr>
-          <w:bCs/>
-          <w:sz w:val="21"/>
-          <w:szCs w:val="21"/>
-          <w:lang w:eastAsia="zh-CN"/>
-        </w:rPr>
-        <w:t xml:space="preserve">  count: 2</w:t>
-      </w:r>
-    </w:p>
-    <w:p>
-      <w:pPr>
-        <w:pStyle w:val="a3"/>
-        <w:rPr>
-          <w:bCs/>
-          <w:sz w:val="21"/>
-          <w:szCs w:val="21"/>
-          <w:lang w:eastAsia="zh-CN"/>
-        </w:rPr>
-      </w:pPr>
-      <w:r>
-        <w:rPr>
-          <w:bCs/>
-          <w:sz w:val="21"/>
-          <w:szCs w:val="21"/>
-          <w:lang w:eastAsia="zh-CN"/>
-        </w:rPr>
-        <w:t xml:space="preserve">  path compression? true</w:t>
-      </w:r>
-    </w:p>
-    <w:p>
-      <w:pPr>
-        <w:pStyle w:val="a3"/>
-        <w:rPr>
-          <w:bCs/>
-          <w:sz w:val="21"/>
-          <w:szCs w:val="21"/>
-          <w:lang w:eastAsia="zh-CN"/>
-        </w:rPr>
-      </w:pPr>
-      <w:r>
-        <w:rPr>
-          <w:bCs/>
-          <w:sz w:val="21"/>
-          <w:szCs w:val="21"/>
-          <w:lang w:eastAsia="zh-CN"/>
-        </w:rPr>
-        <w:t xml:space="preserve">  parents: [0, 27, 27, 27, 27, 27, 27, 27, 27, 27, 27, 27, 27, 27, 27, 27, 27, 27, 27, 27, 27, 27, 27, 27, 27, 27, 27, 27, 27, 27, 27, 27, 27, 0, 27, 27, 27, 27, 27, 27, 27, 27, 27, 27, 27, 27, 27, 27, 27, 27]</w:t>
-      </w:r>
-    </w:p>
-    <w:p>
-      <w:pPr>
-        <w:pStyle w:val="a3"/>
-        <w:rPr>
-          <w:bCs/>
-          <w:sz w:val="21"/>
-          <w:szCs w:val="21"/>
-          <w:lang w:eastAsia="zh-CN"/>
-        </w:rPr>
-      </w:pPr>
-      <w:r>
-        <w:rPr>
-          <w:bCs/>
-          <w:sz w:val="21"/>
-          <w:szCs w:val="21"/>
-          <w:lang w:eastAsia="zh-CN"/>
-        </w:rPr>
-        <w:t xml:space="preserve">  heights: [2, 1, 1, 1, 1, 1, 1, 1, 4, 1, 2, 1, 2, 1, 1, 5, 2, 2, 1, 1, 1, 1, 2, 1, 1, 2, 1, 48, 1, 1, 1, 1, 1, 1, 1, 2, 1, 4, 1, 2, 1, 1, 1, 1, 1, 1, 2, 1, 1, 1]</w:t>
-      </w:r>
-    </w:p>
-    <w:p>
-      <w:pPr>
-        <w:pStyle w:val="a3"/>
-        <w:rPr>
-          <w:bCs/>
-          <w:sz w:val="21"/>
-          <w:szCs w:val="21"/>
-          <w:lang w:eastAsia="zh-CN"/>
-        </w:rPr>
-      </w:pPr>
-      <w:r>
-        <w:rPr>
-          <w:bCs/>
-          <w:sz w:val="21"/>
-          <w:szCs w:val="21"/>
-          <w:lang w:eastAsia="zh-CN"/>
-        </w:rPr>
-        <w:t>Initiate with 50 sites and generate 80 connections</w:t>
-      </w:r>
-    </w:p>
-    <w:p>
-      <w:pPr>
-        <w:pStyle w:val="a3"/>
-        <w:rPr>
-          <w:bCs/>
-          <w:sz w:val="21"/>
-          <w:szCs w:val="21"/>
-          <w:lang w:eastAsia="zh-CN"/>
-        </w:rPr>
-      </w:pPr>
-    </w:p>
-    <w:p>
-      <w:pPr>
-        <w:pStyle w:val="a3"/>
-        <w:rPr>
-          <w:bCs/>
-          <w:sz w:val="21"/>
-          <w:szCs w:val="21"/>
-          <w:lang w:eastAsia="zh-CN"/>
-        </w:rPr>
-      </w:pPr>
-      <w:r>
-        <w:rPr>
-          <w:bCs/>
-          <w:sz w:val="21"/>
-          <w:szCs w:val="21"/>
-          <w:lang w:eastAsia="zh-CN"/>
-        </w:rPr>
-        <w:t>UF_HWQUPC:</w:t>
-      </w:r>
-    </w:p>
-    <w:p>
-      <w:pPr>
-        <w:pStyle w:val="a3"/>
-        <w:rPr>
-          <w:bCs/>
-          <w:sz w:val="21"/>
-          <w:szCs w:val="21"/>
-          <w:lang w:eastAsia="zh-CN"/>
-        </w:rPr>
-      </w:pPr>
-      <w:r>
-        <w:rPr>
-          <w:bCs/>
-          <w:sz w:val="21"/>
-          <w:szCs w:val="21"/>
-          <w:lang w:eastAsia="zh-CN"/>
-        </w:rPr>
-        <w:t xml:space="preserve">  count: 1</w:t>
-      </w:r>
-    </w:p>
-    <w:p>
-      <w:pPr>
-        <w:pStyle w:val="a3"/>
-        <w:rPr>
-          <w:bCs/>
-          <w:sz w:val="21"/>
-          <w:szCs w:val="21"/>
-          <w:lang w:eastAsia="zh-CN"/>
-        </w:rPr>
-      </w:pPr>
-      <w:r>
-        <w:rPr>
-          <w:bCs/>
-          <w:sz w:val="21"/>
-          <w:szCs w:val="21"/>
-          <w:lang w:eastAsia="zh-CN"/>
-        </w:rPr>
-        <w:t xml:space="preserve">  path compression? true</w:t>
-      </w:r>
-    </w:p>
-    <w:p>
-      <w:pPr>
-        <w:pStyle w:val="a3"/>
-        <w:rPr>
-          <w:bCs/>
-          <w:sz w:val="21"/>
-          <w:szCs w:val="21"/>
-          <w:lang w:eastAsia="zh-CN"/>
-        </w:rPr>
-      </w:pPr>
-      <w:r>
-        <w:rPr>
-          <w:bCs/>
-          <w:sz w:val="21"/>
-          <w:szCs w:val="21"/>
-          <w:lang w:eastAsia="zh-CN"/>
-        </w:rPr>
-        <w:t xml:space="preserve">  parents: [25, 25, 25, 25, 25, 25, 25, 25, 25, 25, 25, 25, 25, 25, 25, 25, 25, 25, 25, 25, 25, 25, 25, 25, 25, 25, 25, 25, 25, 25, 25, 25, 25, 25, 25, 25, 25, 25, 25, 25, 25, 25, 25, 25, 25, 25, 25, 25, 25, 25, 25, 25, 25, 25, 25, 25, 25, 25, 25, 25, 25, 25, 25, 25, 25, 25, 25, 25, 25, 25, 25, 25, 25, 25, 25, 25, 25, 25, 25, 25, 25, 25, 25, 25, 25, 25, 25, 25, 25, 25, 25, 25, 25, 25, 25, 25, 25, 25, 25, 25]</w:t>
-      </w:r>
-    </w:p>
-    <w:p>
-      <w:pPr>
-        <w:pStyle w:val="a3"/>
-        <w:rPr>
-          <w:bCs/>
-          <w:sz w:val="21"/>
-          <w:szCs w:val="21"/>
-          <w:lang w:eastAsia="zh-CN"/>
-        </w:rPr>
-      </w:pPr>
-      <w:r>
-        <w:rPr>
-          <w:bCs/>
-          <w:sz w:val="21"/>
-          <w:szCs w:val="21"/>
-          <w:lang w:eastAsia="zh-CN"/>
-        </w:rPr>
-        <w:t xml:space="preserve">  heights: [1, 1, 1, 1, 1, 20, 4, 2, 1, 1, 1, 1, 2, 1, 1, 2, 1, 1, 1, 1, 1, 1, 3, 1, 1, 100, 1, 1, 1, 1, 8, 1, 3, 1, 1, 1, 2, 1, 1, 1, 1, 2, 1, 1, 2, 1, 1, 1, 2, 1, 1, 1, 1, 1, 6, 1, 1, 4, 1, 2, 2, 1, 1, 1, 1, 1, 2, 1, 1, 3, 1, 2, 1, 2, 1, 1, 1, 1, 1, 10, 1, 1, 8, 1, 4, 1, 1, 1, 1, 1, 1, 1, 1, 1, 1, 4, 1, 4, 1, 1]</w:t>
-      </w:r>
-    </w:p>
-    <w:p>
-      <w:pPr>
-        <w:pStyle w:val="a3"/>
-        <w:rPr>
-          <w:bCs/>
-          <w:sz w:val="21"/>
-          <w:szCs w:val="21"/>
-          <w:lang w:eastAsia="zh-CN"/>
-        </w:rPr>
-      </w:pPr>
-      <w:r>
-        <w:rPr>
-          <w:bCs/>
-          <w:sz w:val="21"/>
-          <w:szCs w:val="21"/>
-          <w:lang w:eastAsia="zh-CN"/>
-        </w:rPr>
-        <w:t>Initiate with 100 sites and generate 278 connections</w:t>
-      </w:r>
-    </w:p>
-    <w:p>
-      <w:pPr>
-        <w:pStyle w:val="a3"/>
-        <w:rPr>
-          <w:rFonts w:hint="eastAsia"/>
           <w:b/>
           <w:sz w:val="28"/>
           <w:szCs w:val="28"/>
@@ -687,7 +433,6 @@
       <w:pPr>
         <w:pStyle w:val="a3"/>
         <w:rPr>
-          <w:rFonts w:hint="eastAsia"/>
           <w:bCs/>
           <w:sz w:val="21"/>
           <w:szCs w:val="21"/>
@@ -765,107 +510,6 @@
           <w:lang w:eastAsia="zh-CN"/>
         </w:rPr>
       </w:pPr>
-      <w:r>
-        <w:rPr>
-          <w:rFonts w:hint="eastAsia"/>
-          <w:bCs/>
-          <w:sz w:val="21"/>
-          <w:szCs w:val="21"/>
-          <w:lang w:eastAsia="zh-CN"/>
-        </w:rPr>
-        <w:t>T</w:t>
-      </w:r>
-      <w:r>
-        <w:rPr>
-          <w:bCs/>
-          <w:sz w:val="21"/>
-          <w:szCs w:val="21"/>
-          <w:lang w:eastAsia="zh-CN"/>
-        </w:rPr>
-        <w:t>ables of number of connections (M), number of objects (N), calculate the ratio of M/N and log of M base on N.</w:t>
-      </w:r>
-    </w:p>
-    <w:p>
-      <w:pPr>
-        <w:pStyle w:val="a3"/>
-        <w:rPr>
-          <w:bCs/>
-          <w:sz w:val="21"/>
-          <w:szCs w:val="21"/>
-          <w:lang w:eastAsia="zh-CN"/>
-        </w:rPr>
-      </w:pPr>
-      <w:r>
-        <w:rPr>
-          <w:rFonts w:hint="eastAsia"/>
-          <w:bCs/>
-          <w:sz w:val="21"/>
-          <w:szCs w:val="21"/>
-          <w:lang w:eastAsia="zh-CN"/>
-        </w:rPr>
-        <w:t>T</w:t>
-      </w:r>
-      <w:r>
-        <w:rPr>
-          <w:bCs/>
-          <w:sz w:val="21"/>
-          <w:szCs w:val="21"/>
-          <w:lang w:eastAsia="zh-CN"/>
-        </w:rPr>
-        <w:t>he result of lg ratio is approximately 1.16 when N comes bigger as shown in the table.</w:t>
-      </w:r>
-    </w:p>
-    <w:p>
-      <w:pPr>
-        <w:pStyle w:val="a3"/>
-        <w:rPr>
-          <w:bCs/>
-          <w:sz w:val="21"/>
-          <w:szCs w:val="21"/>
-          <w:lang w:eastAsia="zh-CN"/>
-        </w:rPr>
-      </w:pPr>
-      <w:r>
-        <w:rPr>
-          <w:noProof/>
-        </w:rPr>
-        <w:lastRenderedPageBreak/>
-        <w:drawing>
-          <wp:inline distT="0" distB="0" distL="0" distR="0" wp14:anchorId="23174DDC" wp14:editId="5BC54412">
-            <wp:extent cx="5495371" cy="4333208"/>
-            <wp:effectExtent l="0" t="0" r="0" b="0"/>
-            <wp:docPr id="1" name="图片 1"/>
-            <wp:cNvGraphicFramePr>
-              <a:graphicFrameLocks xmlns:a="http://schemas.openxmlformats.org/drawingml/2006/main" noChangeAspect="1"/>
-            </wp:cNvGraphicFramePr>
-            <a:graphic xmlns:a="http://schemas.openxmlformats.org/drawingml/2006/main">
-              <a:graphicData uri="http://schemas.openxmlformats.org/drawingml/2006/picture">
-                <pic:pic xmlns:pic="http://schemas.openxmlformats.org/drawingml/2006/picture">
-                  <pic:nvPicPr>
-                    <pic:cNvPr id="1" name=""/>
-                    <pic:cNvPicPr/>
-                  </pic:nvPicPr>
-                  <pic:blipFill>
-                    <a:blip r:embed="rId7"/>
-                    <a:stretch>
-                      <a:fillRect/>
-                    </a:stretch>
-                  </pic:blipFill>
-                  <pic:spPr>
-                    <a:xfrm>
-                      <a:off x="0" y="0"/>
-                      <a:ext cx="5517603" cy="4350738"/>
-                    </a:xfrm>
-                    <a:prstGeom prst="rect">
-                      <a:avLst/>
-                    </a:prstGeom>
-                  </pic:spPr>
-                </pic:pic>
-              </a:graphicData>
-            </a:graphic>
-          </wp:inline>
-        </w:drawing>
-      </w:r>
     </w:p>
     <w:p>
       <w:pPr>
@@ -926,6 +570,7 @@
           <w:szCs w:val="28"/>
           <w:shd w:val="clear" w:color="auto" w:fill="FFFFFF"/>
         </w:rPr>
+        <w:lastRenderedPageBreak/>
         <w:drawing>
           <wp:anchor distT="0" distB="0" distL="114300" distR="114300" simplePos="0" relativeHeight="251658240" behindDoc="0" locked="0" layoutInCell="1" allowOverlap="1" wp14:anchorId="2A5A61EC" wp14:editId="01FFD94E">
             <wp:simplePos x="0" y="0"/>
@@ -952,7 +597,7 @@
                     </pic:cNvPicPr>
                   </pic:nvPicPr>
                   <pic:blipFill>
-                    <a:blip r:embed="rId8" cstate="print">
+                    <a:blip r:embed="rId7" cstate="print">
                       <a:extLst>
                         <a:ext uri="{28A0092B-C50C-407E-A947-70E740481C1C}">
                           <a14:useLocalDpi xmlns:a14="http://schemas.microsoft.com/office/drawing/2010/main" val="0"/>
@@ -1014,7 +659,7 @@
       </w:r>
     </w:p>
     <w:sectPr>
-      <w:headerReference w:type="default" r:id="rId9"/>
+      <w:headerReference w:type="default" r:id="rId8"/>
       <w:pgSz w:w="12240" w:h="15840"/>
       <w:pgMar w:top="720" w:right="720" w:bottom="720" w:left="720" w:header="720" w:footer="720" w:gutter="0"/>
       <w:cols w:space="720"/>
@@ -1355,6 +1000,118 @@
     </w:lvl>
   </w:abstractNum>
   <w:abstractNum w:abstractNumId="2" w15:restartNumberingAfterBreak="0">
+    <w:nsid w:val="3A9227EB"/>
+    <w:multiLevelType w:val="hybridMultilevel"/>
+    <w:tmpl w:val="398AAE74"/>
+    <w:lvl w:ilvl="0" w:tplc="FC2E15EA">
+      <w:numFmt w:val="bullet"/>
+      <w:lvlText w:val="-"/>
+      <w:lvlJc w:val="left"/>
+      <w:pPr>
+        <w:ind w:left="1080" w:hanging="360"/>
+      </w:pPr>
+      <w:rPr>
+        <w:rFonts w:ascii="Calibri" w:eastAsiaTheme="minorEastAsia" w:hAnsi="Calibri" w:cs="Calibri" w:hint="default"/>
+      </w:rPr>
+    </w:lvl>
+    <w:lvl w:ilvl="1" w:tplc="04090003" w:tentative="1">
+      <w:start w:val="1"/>
+      <w:numFmt w:val="bullet"/>
+      <w:lvlText w:val=""/>
+      <w:lvlJc w:val="left"/>
+      <w:pPr>
+        <w:ind w:left="1560" w:hanging="420"/>
+      </w:pPr>
+      <w:rPr>
+        <w:rFonts w:ascii="Wingdings" w:hAnsi="Wingdings" w:hint="default"/>
+      </w:rPr>
+    </w:lvl>
+    <w:lvl w:ilvl="2" w:tplc="04090005" w:tentative="1">
+      <w:start w:val="1"/>
+      <w:numFmt w:val="bullet"/>
+      <w:lvlText w:val=""/>
+      <w:lvlJc w:val="left"/>
+      <w:pPr>
+        <w:ind w:left="1980" w:hanging="420"/>
+      </w:pPr>
+      <w:rPr>
+        <w:rFonts w:ascii="Wingdings" w:hAnsi="Wingdings" w:hint="default"/>
+      </w:rPr>
+    </w:lvl>
+    <w:lvl w:ilvl="3" w:tplc="04090001" w:tentative="1">
+      <w:start w:val="1"/>
+      <w:numFmt w:val="bullet"/>
+      <w:lvlText w:val=""/>
+      <w:lvlJc w:val="left"/>
+      <w:pPr>
+        <w:ind w:left="2400" w:hanging="420"/>
+      </w:pPr>
+      <w:rPr>
+        <w:rFonts w:ascii="Wingdings" w:hAnsi="Wingdings" w:hint="default"/>
+      </w:rPr>
+    </w:lvl>
+    <w:lvl w:ilvl="4" w:tplc="04090003" w:tentative="1">
+      <w:start w:val="1"/>
+      <w:numFmt w:val="bullet"/>
+      <w:lvlText w:val=""/>
+      <w:lvlJc w:val="left"/>
+      <w:pPr>
+        <w:ind w:left="2820" w:hanging="420"/>
+      </w:pPr>
+      <w:rPr>
+        <w:rFonts w:ascii="Wingdings" w:hAnsi="Wingdings" w:hint="default"/>
+      </w:rPr>
+    </w:lvl>
+    <w:lvl w:ilvl="5" w:tplc="04090005" w:tentative="1">
+      <w:start w:val="1"/>
+      <w:numFmt w:val="bullet"/>
+      <w:lvlText w:val=""/>
+      <w:lvlJc w:val="left"/>
+      <w:pPr>
+        <w:ind w:left="3240" w:hanging="420"/>
+      </w:pPr>
+      <w:rPr>
+        <w:rFonts w:ascii="Wingdings" w:hAnsi="Wingdings" w:hint="default"/>
+      </w:rPr>
+    </w:lvl>
+    <w:lvl w:ilvl="6" w:tplc="04090001" w:tentative="1">
+      <w:start w:val="1"/>
+      <w:numFmt w:val="bullet"/>
+      <w:lvlText w:val=""/>
+      <w:lvlJc w:val="left"/>
+      <w:pPr>
+        <w:ind w:left="3660" w:hanging="420"/>
+      </w:pPr>
+      <w:rPr>
+        <w:rFonts w:ascii="Wingdings" w:hAnsi="Wingdings" w:hint="default"/>
+      </w:rPr>
+    </w:lvl>
+    <w:lvl w:ilvl="7" w:tplc="04090003" w:tentative="1">
+      <w:start w:val="1"/>
+      <w:numFmt w:val="bullet"/>
+      <w:lvlText w:val=""/>
+      <w:lvlJc w:val="left"/>
+      <w:pPr>
+        <w:ind w:left="4080" w:hanging="420"/>
+      </w:pPr>
+      <w:rPr>
+        <w:rFonts w:ascii="Wingdings" w:hAnsi="Wingdings" w:hint="default"/>
+      </w:rPr>
+    </w:lvl>
+    <w:lvl w:ilvl="8" w:tplc="04090005" w:tentative="1">
+      <w:start w:val="1"/>
+      <w:numFmt w:val="bullet"/>
+      <w:lvlText w:val=""/>
+      <w:lvlJc w:val="left"/>
+      <w:pPr>
+        <w:ind w:left="4500" w:hanging="420"/>
+      </w:pPr>
+      <w:rPr>
+        <w:rFonts w:ascii="Wingdings" w:hAnsi="Wingdings" w:hint="default"/>
+      </w:rPr>
+    </w:lvl>
+  </w:abstractNum>
+  <w:abstractNum w:abstractNumId="3" w15:restartNumberingAfterBreak="0">
     <w:nsid w:val="3F8B78CA"/>
     <w:multiLevelType w:val="hybridMultilevel"/>
     <w:tmpl w:val="B9E2CC08"/>
@@ -1443,7 +1200,7 @@
       </w:pPr>
     </w:lvl>
   </w:abstractNum>
-  <w:abstractNum w:abstractNumId="3" w15:restartNumberingAfterBreak="0">
+  <w:abstractNum w:abstractNumId="4" w15:restartNumberingAfterBreak="0">
     <w:nsid w:val="5B092825"/>
     <w:multiLevelType w:val="hybridMultilevel"/>
     <w:tmpl w:val="B9E2CC08"/>
@@ -1532,7 +1289,7 @@
       </w:pPr>
     </w:lvl>
   </w:abstractNum>
-  <w:abstractNum w:abstractNumId="4" w15:restartNumberingAfterBreak="0">
+  <w:abstractNum w:abstractNumId="5" w15:restartNumberingAfterBreak="0">
     <w:nsid w:val="63870B7A"/>
     <w:multiLevelType w:val="hybridMultilevel"/>
     <w:tmpl w:val="96ACD852"/>
@@ -1621,7 +1378,7 @@
       </w:pPr>
     </w:lvl>
   </w:abstractNum>
-  <w:abstractNum w:abstractNumId="5" w15:restartNumberingAfterBreak="0">
+  <w:abstractNum w:abstractNumId="6" w15:restartNumberingAfterBreak="0">
     <w:nsid w:val="67D8239F"/>
     <w:multiLevelType w:val="hybridMultilevel"/>
     <w:tmpl w:val="A692C1B0"/>
@@ -1734,7 +1491,7 @@
       </w:rPr>
     </w:lvl>
   </w:abstractNum>
-  <w:abstractNum w:abstractNumId="6" w15:restartNumberingAfterBreak="0">
+  <w:abstractNum w:abstractNumId="7" w15:restartNumberingAfterBreak="0">
     <w:nsid w:val="6A18694C"/>
     <w:multiLevelType w:val="hybridMultilevel"/>
     <w:tmpl w:val="8CF06E5C"/>
@@ -1847,7 +1604,7 @@
       </w:rPr>
     </w:lvl>
   </w:abstractNum>
-  <w:abstractNum w:abstractNumId="7" w15:restartNumberingAfterBreak="0">
+  <w:abstractNum w:abstractNumId="8" w15:restartNumberingAfterBreak="0">
     <w:nsid w:val="6E0A4E09"/>
     <w:multiLevelType w:val="hybridMultilevel"/>
     <w:tmpl w:val="B1EC421A"/>
@@ -1964,25 +1721,28 @@
     <w:abstractNumId w:val="1"/>
   </w:num>
   <w:num w:numId="2">
+    <w:abstractNumId w:val="5"/>
+  </w:num>
+  <w:num w:numId="3">
     <w:abstractNumId w:val="4"/>
   </w:num>
-  <w:num w:numId="3">
+  <w:num w:numId="4">
     <w:abstractNumId w:val="3"/>
   </w:num>
-  <w:num w:numId="4">
-    <w:abstractNumId w:val="2"/>
-  </w:num>
   <w:num w:numId="5">
-    <w:abstractNumId w:val="5"/>
+    <w:abstractNumId w:val="6"/>
   </w:num>
   <w:num w:numId="6">
     <w:abstractNumId w:val="0"/>
   </w:num>
   <w:num w:numId="7">
-    <w:abstractNumId w:val="6"/>
+    <w:abstractNumId w:val="7"/>
   </w:num>
   <w:num w:numId="8">
-    <w:abstractNumId w:val="7"/>
+    <w:abstractNumId w:val="8"/>
+  </w:num>
+  <w:num w:numId="9">
+    <w:abstractNumId w:val="2"/>
   </w:num>
 </w:numbering>
 </file>

</xml_diff>

<commit_message>
modify union method and report for assignment 4
</commit_message>
<xml_diff>
--- a/report/assign4/YueFang_AssignmentNo4.docx
+++ b/report/assign4/YueFang_AssignmentNo4.docx
@@ -151,6 +151,35 @@
         </w:rPr>
         <w:t>For weighted quick union, store the depth rather than the size;</w:t>
       </w:r>
+      <w:r>
+        <w:rPr>
+          <w:bCs/>
+          <w:sz w:val="21"/>
+          <w:szCs w:val="21"/>
+          <w:lang w:eastAsia="zh-CN"/>
+        </w:rPr>
+        <w:t xml:space="preserve"> (</w:t>
+      </w:r>
+      <w:r>
+        <w:rPr>
+          <w:rFonts w:hint="default"/>
+          <w:bCs/>
+          <w:sz w:val="21"/>
+          <w:szCs w:val="21"/>
+          <w:lang w:eastAsia="zh-CN"/>
+        </w:rPr>
+        <w:t>https://github.com/tracy626/INFO6205/blob/master/src/main/java/edu/neu/coe/info6205/union_find/WQU.java</w:t>
+      </w:r>
+      <w:r>
+        <w:rPr>
+          <w:rFonts w:hint="default"/>
+          <w:bCs/>
+          <w:sz w:val="21"/>
+          <w:szCs w:val="21"/>
+          <w:lang w:eastAsia="zh-CN"/>
+        </w:rPr>
+        <w:t>)</w:t>
+      </w:r>
     </w:p>
     <w:p>
       <w:pPr>
@@ -175,34 +204,79 @@
         </w:rPr>
         <w:t>For weighted quick union with path compression, do simpler one-pass variant (path-halving) alternates, make every other node in path point to its grandparent.</w:t>
       </w:r>
-    </w:p>
-    <w:p>
-      <w:pPr>
-        <w:pStyle w:val="10"/>
-        <w:rPr>
-          <w:bCs/>
-          <w:sz w:val="21"/>
-          <w:szCs w:val="21"/>
-          <w:lang w:eastAsia="zh-CN"/>
-        </w:rPr>
-      </w:pPr>
-      <w:r>
-        <w:rPr>
-          <w:bCs/>
-          <w:sz w:val="21"/>
-          <w:szCs w:val="21"/>
-          <w:lang w:eastAsia="zh-CN"/>
-        </w:rPr>
-        <w:t xml:space="preserve">For both of these, </w:t>
-      </w:r>
-      <w:r>
-        <w:rPr>
-          <w:bCs/>
-          <w:sz w:val="21"/>
-          <w:szCs w:val="21"/>
-          <w:lang w:eastAsia="zh-CN"/>
-        </w:rPr>
-        <w:t>also, benchmark them.</w:t>
+      <w:r>
+        <w:rPr>
+          <w:bCs/>
+          <w:sz w:val="21"/>
+          <w:szCs w:val="21"/>
+          <w:lang w:eastAsia="zh-CN"/>
+        </w:rPr>
+        <w:t xml:space="preserve"> (</w:t>
+      </w:r>
+      <w:r>
+        <w:rPr>
+          <w:rFonts w:hint="default"/>
+          <w:bCs/>
+          <w:sz w:val="21"/>
+          <w:szCs w:val="21"/>
+          <w:lang w:eastAsia="zh-CN"/>
+        </w:rPr>
+        <w:t>https://github.com/tracy626/INFO6205/blob/master/src/main/java/edu/neu/coe/info6205/union_find/WQUPC2.java)</w:t>
+      </w:r>
+    </w:p>
+    <w:p>
+      <w:pPr>
+        <w:pStyle w:val="10"/>
+        <w:numPr>
+          <w:ilvl w:val="0"/>
+          <w:numId w:val="2"/>
+        </w:numPr>
+        <w:rPr>
+          <w:bCs/>
+          <w:sz w:val="21"/>
+          <w:szCs w:val="21"/>
+          <w:lang w:eastAsia="zh-CN"/>
+        </w:rPr>
+      </w:pPr>
+      <w:r>
+        <w:rPr>
+          <w:rFonts w:hint="default"/>
+          <w:bCs/>
+          <w:sz w:val="21"/>
+          <w:szCs w:val="21"/>
+          <w:lang w:eastAsia="zh-CN"/>
+        </w:rPr>
+        <w:t>For both of these, also, benchmark them.</w:t>
+      </w:r>
+      <w:r>
+        <w:rPr>
+          <w:bCs/>
+          <w:sz w:val="21"/>
+          <w:szCs w:val="21"/>
+          <w:lang w:eastAsia="zh-CN"/>
+        </w:rPr>
+        <w:t xml:space="preserve"> </w:t>
+      </w:r>
+      <w:bookmarkStart w:id="0" w:name="_GoBack"/>
+      <w:bookmarkEnd w:id="0"/>
+      <w:r>
+        <w:rPr>
+          <w:bCs/>
+          <w:sz w:val="21"/>
+          <w:szCs w:val="21"/>
+          <w:lang w:eastAsia="zh-CN"/>
+        </w:rPr>
+        <w:t>(</w:t>
+      </w:r>
+      <w:r>
+        <w:rPr>
+          <w:rFonts w:hint="default"/>
+          <w:bCs/>
+          <w:sz w:val="21"/>
+          <w:szCs w:val="21"/>
+          <w:lang w:eastAsia="zh-CN"/>
+        </w:rPr>
+        <w:t>https://github.com/tracy626/INFO6205/blob/master/src/main/java/edu/neu/coe/info6205/util/Benchmark_Timer.java)</w:t>
       </w:r>
     </w:p>
     <w:p>
@@ -871,17 +945,1026 @@
       <w:pPr>
         <w:pStyle w:val="10"/>
         <w:numPr>
-          <w:numId w:val="0"/>
+          <w:ilvl w:val="0"/>
+          <w:numId w:val="1"/>
         </w:numPr>
         <w:spacing w:line="240" w:lineRule="auto"/>
-        <w:ind w:left="360" w:leftChars="0"/>
+        <w:rPr>
+          <w:rFonts w:hint="default"/>
+          <w:bCs/>
+          <w:sz w:val="21"/>
+          <w:szCs w:val="21"/>
+          <w:lang w:eastAsia="zh-CN"/>
+        </w:rPr>
+      </w:pPr>
+      <w:r>
         <w:rPr>
           <w:rFonts w:ascii="Consolas" w:hAnsi="Consolas" w:cs="Consolas"/>
           <w:color w:val="000000"/>
           <w:sz w:val="28"/>
           <w:szCs w:val="28"/>
         </w:rPr>
-      </w:pPr>
+        <w:t xml:space="preserve">Benchmark of </w:t>
+      </w:r>
+      <w:r>
+        <w:rPr>
+          <w:rFonts w:ascii="Consolas" w:hAnsi="Consolas" w:cs="Consolas"/>
+          <w:color w:val="000000"/>
+          <w:sz w:val="28"/>
+          <w:szCs w:val="28"/>
+        </w:rPr>
+        <w:t>Weighted Quick Union (store with depth):</w:t>
+      </w:r>
+    </w:p>
+    <w:p>
+      <w:pPr>
+        <w:pStyle w:val="10"/>
+        <w:rPr>
+          <w:rFonts w:hint="default"/>
+          <w:bCs/>
+          <w:sz w:val="21"/>
+          <w:szCs w:val="21"/>
+          <w:lang w:eastAsia="zh-CN"/>
+        </w:rPr>
+      </w:pPr>
+      <w:r>
+        <w:rPr>
+          <w:rFonts w:hint="default"/>
+          <w:bCs/>
+          <w:sz w:val="21"/>
+          <w:szCs w:val="21"/>
+          <w:lang w:eastAsia="zh-CN"/>
+        </w:rPr>
+        <w:t>2020-10-12 19:26:39 INFO  Benchmark_Timer - Begin run: Weighted Quick Union (Store Size) with 5 runs</w:t>
+      </w:r>
+    </w:p>
+    <w:p>
+      <w:pPr>
+        <w:pStyle w:val="10"/>
+        <w:rPr>
+          <w:rFonts w:hint="default"/>
+          <w:bCs/>
+          <w:sz w:val="21"/>
+          <w:szCs w:val="21"/>
+          <w:lang w:eastAsia="zh-CN"/>
+        </w:rPr>
+      </w:pPr>
+      <w:r>
+        <w:rPr>
+          <w:rFonts w:hint="default"/>
+          <w:bCs/>
+          <w:sz w:val="21"/>
+          <w:szCs w:val="21"/>
+          <w:lang w:eastAsia="zh-CN"/>
+        </w:rPr>
+        <w:t>Initiate with 10000 sites and generate 58500 connections</w:t>
+      </w:r>
+    </w:p>
+    <w:p>
+      <w:pPr>
+        <w:pStyle w:val="10"/>
+        <w:rPr>
+          <w:rFonts w:hint="default"/>
+          <w:bCs/>
+          <w:sz w:val="21"/>
+          <w:szCs w:val="21"/>
+          <w:lang w:eastAsia="zh-CN"/>
+        </w:rPr>
+      </w:pPr>
+      <w:r>
+        <w:rPr>
+          <w:rFonts w:hint="default"/>
+          <w:bCs/>
+          <w:sz w:val="21"/>
+          <w:szCs w:val="21"/>
+          <w:lang w:eastAsia="zh-CN"/>
+        </w:rPr>
+        <w:t>Initiate with 10000 sites and generate 50902 connections</w:t>
+      </w:r>
+    </w:p>
+    <w:p>
+      <w:pPr>
+        <w:pStyle w:val="10"/>
+        <w:rPr>
+          <w:rFonts w:hint="default"/>
+          <w:bCs/>
+          <w:sz w:val="21"/>
+          <w:szCs w:val="21"/>
+          <w:lang w:eastAsia="zh-CN"/>
+        </w:rPr>
+      </w:pPr>
+      <w:r>
+        <w:rPr>
+          <w:rFonts w:hint="default"/>
+          <w:bCs/>
+          <w:sz w:val="21"/>
+          <w:szCs w:val="21"/>
+          <w:lang w:eastAsia="zh-CN"/>
+        </w:rPr>
+        <w:t>Initiate with 10000 sites and generate 45497 connections</w:t>
+      </w:r>
+    </w:p>
+    <w:p>
+      <w:pPr>
+        <w:pStyle w:val="10"/>
+        <w:rPr>
+          <w:rFonts w:hint="default"/>
+          <w:bCs/>
+          <w:sz w:val="21"/>
+          <w:szCs w:val="21"/>
+          <w:lang w:eastAsia="zh-CN"/>
+        </w:rPr>
+      </w:pPr>
+      <w:r>
+        <w:rPr>
+          <w:rFonts w:hint="default"/>
+          <w:bCs/>
+          <w:sz w:val="21"/>
+          <w:szCs w:val="21"/>
+          <w:lang w:eastAsia="zh-CN"/>
+        </w:rPr>
+        <w:t>Initiate with 10000 sites and generate 52350 connections</w:t>
+      </w:r>
+    </w:p>
+    <w:p>
+      <w:pPr>
+        <w:pStyle w:val="10"/>
+        <w:rPr>
+          <w:rFonts w:hint="default"/>
+          <w:bCs/>
+          <w:sz w:val="21"/>
+          <w:szCs w:val="21"/>
+          <w:lang w:eastAsia="zh-CN"/>
+        </w:rPr>
+      </w:pPr>
+      <w:r>
+        <w:rPr>
+          <w:rFonts w:hint="default"/>
+          <w:bCs/>
+          <w:sz w:val="21"/>
+          <w:szCs w:val="21"/>
+          <w:lang w:eastAsia="zh-CN"/>
+        </w:rPr>
+        <w:t>Initiate with 10000 sites and generate 40449 connections</w:t>
+      </w:r>
+    </w:p>
+    <w:p>
+      <w:pPr>
+        <w:pStyle w:val="10"/>
+        <w:rPr>
+          <w:rFonts w:hint="default"/>
+          <w:bCs/>
+          <w:sz w:val="21"/>
+          <w:szCs w:val="21"/>
+          <w:lang w:eastAsia="zh-CN"/>
+        </w:rPr>
+      </w:pPr>
+      <w:r>
+        <w:rPr>
+          <w:rFonts w:hint="default"/>
+          <w:bCs/>
+          <w:sz w:val="21"/>
+          <w:szCs w:val="21"/>
+          <w:lang w:eastAsia="zh-CN"/>
+        </w:rPr>
+        <w:t>Initiate with 10000 sites and generate 47409 connections</w:t>
+      </w:r>
+    </w:p>
+    <w:p>
+      <w:pPr>
+        <w:pStyle w:val="10"/>
+        <w:rPr>
+          <w:rFonts w:hint="default"/>
+          <w:bCs/>
+          <w:sz w:val="21"/>
+          <w:szCs w:val="21"/>
+          <w:lang w:eastAsia="zh-CN"/>
+        </w:rPr>
+      </w:pPr>
+      <w:r>
+        <w:rPr>
+          <w:rFonts w:hint="default"/>
+          <w:bCs/>
+          <w:sz w:val="21"/>
+          <w:szCs w:val="21"/>
+          <w:lang w:eastAsia="zh-CN"/>
+        </w:rPr>
+        <w:t>Initiate with 10000 sites and generate 45769 connections</w:t>
+      </w:r>
+    </w:p>
+    <w:p>
+      <w:pPr>
+        <w:pStyle w:val="10"/>
+        <w:rPr>
+          <w:rFonts w:hint="default"/>
+          <w:bCs/>
+          <w:sz w:val="21"/>
+          <w:szCs w:val="21"/>
+          <w:lang w:eastAsia="zh-CN"/>
+        </w:rPr>
+      </w:pPr>
+      <w:r>
+        <w:rPr>
+          <w:rFonts w:hint="default"/>
+          <w:bCs/>
+          <w:sz w:val="21"/>
+          <w:szCs w:val="21"/>
+          <w:lang w:eastAsia="zh-CN"/>
+        </w:rPr>
+        <w:t>Average time of connect 10000 sites by Weighted Quick Union is 5.4 ms</w:t>
+      </w:r>
+    </w:p>
+    <w:p>
+      <w:pPr>
+        <w:pStyle w:val="10"/>
+        <w:rPr>
+          <w:rFonts w:hint="default"/>
+          <w:bCs/>
+          <w:sz w:val="21"/>
+          <w:szCs w:val="21"/>
+          <w:lang w:eastAsia="zh-CN"/>
+        </w:rPr>
+      </w:pPr>
+      <w:r>
+        <w:rPr>
+          <w:rFonts w:hint="default"/>
+          <w:bCs/>
+          <w:sz w:val="21"/>
+          <w:szCs w:val="21"/>
+          <w:lang w:eastAsia="zh-CN"/>
+        </w:rPr>
+        <w:t>2020-10-12 19:26:39 INFO  Benchmark_Timer - Begin run: Weighted Quick Union (Store Size) with 5 runs</w:t>
+      </w:r>
+    </w:p>
+    <w:p>
+      <w:pPr>
+        <w:pStyle w:val="10"/>
+        <w:rPr>
+          <w:rFonts w:hint="default"/>
+          <w:bCs/>
+          <w:sz w:val="21"/>
+          <w:szCs w:val="21"/>
+          <w:lang w:eastAsia="zh-CN"/>
+        </w:rPr>
+      </w:pPr>
+      <w:r>
+        <w:rPr>
+          <w:rFonts w:hint="default"/>
+          <w:bCs/>
+          <w:sz w:val="21"/>
+          <w:szCs w:val="21"/>
+          <w:lang w:eastAsia="zh-CN"/>
+        </w:rPr>
+        <w:t>Initiate with 20000 sites and generate 97760 connections</w:t>
+      </w:r>
+    </w:p>
+    <w:p>
+      <w:pPr>
+        <w:pStyle w:val="10"/>
+        <w:rPr>
+          <w:rFonts w:hint="default"/>
+          <w:bCs/>
+          <w:sz w:val="21"/>
+          <w:szCs w:val="21"/>
+          <w:lang w:eastAsia="zh-CN"/>
+        </w:rPr>
+      </w:pPr>
+      <w:r>
+        <w:rPr>
+          <w:rFonts w:hint="default"/>
+          <w:bCs/>
+          <w:sz w:val="21"/>
+          <w:szCs w:val="21"/>
+          <w:lang w:eastAsia="zh-CN"/>
+        </w:rPr>
+        <w:t>Initiate with 20000 sites and generate 107280 connections</w:t>
+      </w:r>
+    </w:p>
+    <w:p>
+      <w:pPr>
+        <w:pStyle w:val="10"/>
+        <w:rPr>
+          <w:rFonts w:hint="default"/>
+          <w:bCs/>
+          <w:sz w:val="21"/>
+          <w:szCs w:val="21"/>
+          <w:lang w:eastAsia="zh-CN"/>
+        </w:rPr>
+      </w:pPr>
+      <w:r>
+        <w:rPr>
+          <w:rFonts w:hint="default"/>
+          <w:bCs/>
+          <w:sz w:val="21"/>
+          <w:szCs w:val="21"/>
+          <w:lang w:eastAsia="zh-CN"/>
+        </w:rPr>
+        <w:t>Initiate with 20000 sites and generate 94895 connections</w:t>
+      </w:r>
+    </w:p>
+    <w:p>
+      <w:pPr>
+        <w:pStyle w:val="10"/>
+        <w:rPr>
+          <w:rFonts w:hint="default"/>
+          <w:bCs/>
+          <w:sz w:val="21"/>
+          <w:szCs w:val="21"/>
+          <w:lang w:eastAsia="zh-CN"/>
+        </w:rPr>
+      </w:pPr>
+      <w:r>
+        <w:rPr>
+          <w:rFonts w:hint="default"/>
+          <w:bCs/>
+          <w:sz w:val="21"/>
+          <w:szCs w:val="21"/>
+          <w:lang w:eastAsia="zh-CN"/>
+        </w:rPr>
+        <w:t>Initiate with 20000 sites and generate 116870 connections</w:t>
+      </w:r>
+    </w:p>
+    <w:p>
+      <w:pPr>
+        <w:pStyle w:val="10"/>
+        <w:rPr>
+          <w:rFonts w:hint="default"/>
+          <w:bCs/>
+          <w:sz w:val="21"/>
+          <w:szCs w:val="21"/>
+          <w:lang w:eastAsia="zh-CN"/>
+        </w:rPr>
+      </w:pPr>
+      <w:r>
+        <w:rPr>
+          <w:rFonts w:hint="default"/>
+          <w:bCs/>
+          <w:sz w:val="21"/>
+          <w:szCs w:val="21"/>
+          <w:lang w:eastAsia="zh-CN"/>
+        </w:rPr>
+        <w:t>Initiate with 20000 sites and generate 88274 connections</w:t>
+      </w:r>
+    </w:p>
+    <w:p>
+      <w:pPr>
+        <w:pStyle w:val="10"/>
+        <w:rPr>
+          <w:rFonts w:hint="default"/>
+          <w:bCs/>
+          <w:sz w:val="21"/>
+          <w:szCs w:val="21"/>
+          <w:lang w:eastAsia="zh-CN"/>
+        </w:rPr>
+      </w:pPr>
+      <w:r>
+        <w:rPr>
+          <w:rFonts w:hint="default"/>
+          <w:bCs/>
+          <w:sz w:val="21"/>
+          <w:szCs w:val="21"/>
+          <w:lang w:eastAsia="zh-CN"/>
+        </w:rPr>
+        <w:t>Initiate with 20000 sites and generate 103411 connections</w:t>
+      </w:r>
+    </w:p>
+    <w:p>
+      <w:pPr>
+        <w:pStyle w:val="10"/>
+        <w:rPr>
+          <w:rFonts w:hint="default"/>
+          <w:bCs/>
+          <w:sz w:val="21"/>
+          <w:szCs w:val="21"/>
+          <w:lang w:eastAsia="zh-CN"/>
+        </w:rPr>
+      </w:pPr>
+      <w:r>
+        <w:rPr>
+          <w:rFonts w:hint="default"/>
+          <w:bCs/>
+          <w:sz w:val="21"/>
+          <w:szCs w:val="21"/>
+          <w:lang w:eastAsia="zh-CN"/>
+        </w:rPr>
+        <w:t>Initiate with 20000 sites and generate 93340 connections</w:t>
+      </w:r>
+    </w:p>
+    <w:p>
+      <w:pPr>
+        <w:pStyle w:val="10"/>
+        <w:rPr>
+          <w:rFonts w:hint="default"/>
+          <w:bCs/>
+          <w:sz w:val="21"/>
+          <w:szCs w:val="21"/>
+          <w:lang w:eastAsia="zh-CN"/>
+        </w:rPr>
+      </w:pPr>
+      <w:r>
+        <w:rPr>
+          <w:rFonts w:hint="default"/>
+          <w:bCs/>
+          <w:sz w:val="21"/>
+          <w:szCs w:val="21"/>
+          <w:lang w:eastAsia="zh-CN"/>
+        </w:rPr>
+        <w:t>Average time of connect 20000 sites by Weighted Quick Union is 8.8 ms</w:t>
+      </w:r>
+    </w:p>
+    <w:p>
+      <w:pPr>
+        <w:pStyle w:val="10"/>
+        <w:rPr>
+          <w:rFonts w:hint="default"/>
+          <w:bCs/>
+          <w:sz w:val="21"/>
+          <w:szCs w:val="21"/>
+          <w:lang w:eastAsia="zh-CN"/>
+        </w:rPr>
+      </w:pPr>
+      <w:r>
+        <w:rPr>
+          <w:rFonts w:hint="default"/>
+          <w:bCs/>
+          <w:sz w:val="21"/>
+          <w:szCs w:val="21"/>
+          <w:lang w:eastAsia="zh-CN"/>
+        </w:rPr>
+        <w:t>2020-10-12 19:26:39 INFO  Benchmark_Timer - Begin run: Weighted Quick Union (Store Size) with 5 runs</w:t>
+      </w:r>
+    </w:p>
+    <w:p>
+      <w:pPr>
+        <w:pStyle w:val="10"/>
+        <w:rPr>
+          <w:rFonts w:hint="default"/>
+          <w:bCs/>
+          <w:sz w:val="21"/>
+          <w:szCs w:val="21"/>
+          <w:lang w:eastAsia="zh-CN"/>
+        </w:rPr>
+      </w:pPr>
+      <w:r>
+        <w:rPr>
+          <w:rFonts w:hint="default"/>
+          <w:bCs/>
+          <w:sz w:val="21"/>
+          <w:szCs w:val="21"/>
+          <w:lang w:eastAsia="zh-CN"/>
+        </w:rPr>
+        <w:t>Initiate with 40000 sites and generate 253267 connections</w:t>
+      </w:r>
+    </w:p>
+    <w:p>
+      <w:pPr>
+        <w:pStyle w:val="10"/>
+        <w:rPr>
+          <w:rFonts w:hint="default"/>
+          <w:bCs/>
+          <w:sz w:val="21"/>
+          <w:szCs w:val="21"/>
+          <w:lang w:eastAsia="zh-CN"/>
+        </w:rPr>
+      </w:pPr>
+      <w:r>
+        <w:rPr>
+          <w:rFonts w:hint="default"/>
+          <w:bCs/>
+          <w:sz w:val="21"/>
+          <w:szCs w:val="21"/>
+          <w:lang w:eastAsia="zh-CN"/>
+        </w:rPr>
+        <w:t>Initiate with 40000 sites and generate 196571 connections</w:t>
+      </w:r>
+    </w:p>
+    <w:p>
+      <w:pPr>
+        <w:pStyle w:val="10"/>
+        <w:rPr>
+          <w:rFonts w:hint="default"/>
+          <w:bCs/>
+          <w:sz w:val="21"/>
+          <w:szCs w:val="21"/>
+          <w:lang w:eastAsia="zh-CN"/>
+        </w:rPr>
+      </w:pPr>
+      <w:r>
+        <w:rPr>
+          <w:rFonts w:hint="default"/>
+          <w:bCs/>
+          <w:sz w:val="21"/>
+          <w:szCs w:val="21"/>
+          <w:lang w:eastAsia="zh-CN"/>
+        </w:rPr>
+        <w:t>Initiate with 40000 sites and generate 265894 connections</w:t>
+      </w:r>
+    </w:p>
+    <w:p>
+      <w:pPr>
+        <w:pStyle w:val="10"/>
+        <w:rPr>
+          <w:rFonts w:hint="default"/>
+          <w:bCs/>
+          <w:sz w:val="21"/>
+          <w:szCs w:val="21"/>
+          <w:lang w:eastAsia="zh-CN"/>
+        </w:rPr>
+      </w:pPr>
+      <w:r>
+        <w:rPr>
+          <w:rFonts w:hint="default"/>
+          <w:bCs/>
+          <w:sz w:val="21"/>
+          <w:szCs w:val="21"/>
+          <w:lang w:eastAsia="zh-CN"/>
+        </w:rPr>
+        <w:t>Initiate with 40000 sites and generate 191104 connections</w:t>
+      </w:r>
+    </w:p>
+    <w:p>
+      <w:pPr>
+        <w:pStyle w:val="10"/>
+        <w:rPr>
+          <w:rFonts w:hint="default"/>
+          <w:bCs/>
+          <w:sz w:val="21"/>
+          <w:szCs w:val="21"/>
+          <w:lang w:eastAsia="zh-CN"/>
+        </w:rPr>
+      </w:pPr>
+      <w:r>
+        <w:rPr>
+          <w:rFonts w:hint="default"/>
+          <w:bCs/>
+          <w:sz w:val="21"/>
+          <w:szCs w:val="21"/>
+          <w:lang w:eastAsia="zh-CN"/>
+        </w:rPr>
+        <w:t>Initiate with 40000 sites and generate 232166 connections</w:t>
+      </w:r>
+    </w:p>
+    <w:p>
+      <w:pPr>
+        <w:pStyle w:val="10"/>
+        <w:rPr>
+          <w:rFonts w:hint="default"/>
+          <w:bCs/>
+          <w:sz w:val="21"/>
+          <w:szCs w:val="21"/>
+          <w:lang w:eastAsia="zh-CN"/>
+        </w:rPr>
+      </w:pPr>
+      <w:r>
+        <w:rPr>
+          <w:rFonts w:hint="default"/>
+          <w:bCs/>
+          <w:sz w:val="21"/>
+          <w:szCs w:val="21"/>
+          <w:lang w:eastAsia="zh-CN"/>
+        </w:rPr>
+        <w:t>Initiate with 40000 sites and generate 234765 connections</w:t>
+      </w:r>
+    </w:p>
+    <w:p>
+      <w:pPr>
+        <w:pStyle w:val="10"/>
+        <w:rPr>
+          <w:rFonts w:hint="default"/>
+          <w:bCs/>
+          <w:sz w:val="21"/>
+          <w:szCs w:val="21"/>
+          <w:lang w:eastAsia="zh-CN"/>
+        </w:rPr>
+      </w:pPr>
+      <w:r>
+        <w:rPr>
+          <w:rFonts w:hint="default"/>
+          <w:bCs/>
+          <w:sz w:val="21"/>
+          <w:szCs w:val="21"/>
+          <w:lang w:eastAsia="zh-CN"/>
+        </w:rPr>
+        <w:t>Initiate with 40000 sites and generate 242127 connections</w:t>
+      </w:r>
+    </w:p>
+    <w:p>
+      <w:pPr>
+        <w:pStyle w:val="10"/>
+        <w:rPr>
+          <w:rFonts w:hint="default"/>
+          <w:bCs/>
+          <w:sz w:val="21"/>
+          <w:szCs w:val="21"/>
+          <w:lang w:eastAsia="zh-CN"/>
+        </w:rPr>
+      </w:pPr>
+      <w:r>
+        <w:rPr>
+          <w:rFonts w:hint="default"/>
+          <w:bCs/>
+          <w:sz w:val="21"/>
+          <w:szCs w:val="21"/>
+          <w:lang w:eastAsia="zh-CN"/>
+        </w:rPr>
+        <w:t>Average time of connect 40000 sites by Weighted Quick Union is 32.2 ms</w:t>
+      </w:r>
+    </w:p>
+    <w:p>
+      <w:pPr>
+        <w:pStyle w:val="10"/>
+        <w:rPr>
+          <w:rFonts w:hint="default"/>
+          <w:bCs/>
+          <w:sz w:val="21"/>
+          <w:szCs w:val="21"/>
+          <w:lang w:eastAsia="zh-CN"/>
+        </w:rPr>
+      </w:pPr>
+      <w:r>
+        <w:rPr>
+          <w:rFonts w:hint="default"/>
+          <w:bCs/>
+          <w:sz w:val="21"/>
+          <w:szCs w:val="21"/>
+          <w:lang w:eastAsia="zh-CN"/>
+        </w:rPr>
+        <w:t>2020-10-12 19:26:39 INFO  Benchmark_Timer - Begin run: Weighted Quick Union (Store Size) with 5 runs</w:t>
+      </w:r>
+    </w:p>
+    <w:p>
+      <w:pPr>
+        <w:pStyle w:val="10"/>
+        <w:rPr>
+          <w:rFonts w:hint="default"/>
+          <w:bCs/>
+          <w:sz w:val="21"/>
+          <w:szCs w:val="21"/>
+          <w:lang w:eastAsia="zh-CN"/>
+        </w:rPr>
+      </w:pPr>
+      <w:r>
+        <w:rPr>
+          <w:rFonts w:hint="default"/>
+          <w:bCs/>
+          <w:sz w:val="21"/>
+          <w:szCs w:val="21"/>
+          <w:lang w:eastAsia="zh-CN"/>
+        </w:rPr>
+        <w:t>Initiate with 80000 sites and generate 433119 connections</w:t>
+      </w:r>
+    </w:p>
+    <w:p>
+      <w:pPr>
+        <w:pStyle w:val="10"/>
+        <w:rPr>
+          <w:rFonts w:hint="default"/>
+          <w:bCs/>
+          <w:sz w:val="21"/>
+          <w:szCs w:val="21"/>
+          <w:lang w:eastAsia="zh-CN"/>
+        </w:rPr>
+      </w:pPr>
+      <w:r>
+        <w:rPr>
+          <w:rFonts w:hint="default"/>
+          <w:bCs/>
+          <w:sz w:val="21"/>
+          <w:szCs w:val="21"/>
+          <w:lang w:eastAsia="zh-CN"/>
+        </w:rPr>
+        <w:t>Initiate with 80000 sites and generate 427897 connections</w:t>
+      </w:r>
+    </w:p>
+    <w:p>
+      <w:pPr>
+        <w:pStyle w:val="10"/>
+        <w:rPr>
+          <w:rFonts w:hint="default"/>
+          <w:bCs/>
+          <w:sz w:val="21"/>
+          <w:szCs w:val="21"/>
+          <w:lang w:eastAsia="zh-CN"/>
+        </w:rPr>
+      </w:pPr>
+      <w:r>
+        <w:rPr>
+          <w:rFonts w:hint="default"/>
+          <w:bCs/>
+          <w:sz w:val="21"/>
+          <w:szCs w:val="21"/>
+          <w:lang w:eastAsia="zh-CN"/>
+        </w:rPr>
+        <w:t>Initiate with 80000 sites and generate 449222 connections</w:t>
+      </w:r>
+    </w:p>
+    <w:p>
+      <w:pPr>
+        <w:pStyle w:val="10"/>
+        <w:rPr>
+          <w:rFonts w:hint="default"/>
+          <w:bCs/>
+          <w:sz w:val="21"/>
+          <w:szCs w:val="21"/>
+          <w:lang w:eastAsia="zh-CN"/>
+        </w:rPr>
+      </w:pPr>
+      <w:r>
+        <w:rPr>
+          <w:rFonts w:hint="default"/>
+          <w:bCs/>
+          <w:sz w:val="21"/>
+          <w:szCs w:val="21"/>
+          <w:lang w:eastAsia="zh-CN"/>
+        </w:rPr>
+        <w:t>Initiate with 80000 sites and generate 571460 connections</w:t>
+      </w:r>
+    </w:p>
+    <w:p>
+      <w:pPr>
+        <w:pStyle w:val="10"/>
+        <w:rPr>
+          <w:rFonts w:hint="default"/>
+          <w:bCs/>
+          <w:sz w:val="21"/>
+          <w:szCs w:val="21"/>
+          <w:lang w:eastAsia="zh-CN"/>
+        </w:rPr>
+      </w:pPr>
+      <w:r>
+        <w:rPr>
+          <w:rFonts w:hint="default"/>
+          <w:bCs/>
+          <w:sz w:val="21"/>
+          <w:szCs w:val="21"/>
+          <w:lang w:eastAsia="zh-CN"/>
+        </w:rPr>
+        <w:t>Initiate with 80000 sites and generate 454066 connections</w:t>
+      </w:r>
+    </w:p>
+    <w:p>
+      <w:pPr>
+        <w:pStyle w:val="10"/>
+        <w:rPr>
+          <w:rFonts w:hint="default"/>
+          <w:bCs/>
+          <w:sz w:val="21"/>
+          <w:szCs w:val="21"/>
+          <w:lang w:eastAsia="zh-CN"/>
+        </w:rPr>
+      </w:pPr>
+      <w:r>
+        <w:rPr>
+          <w:rFonts w:hint="default"/>
+          <w:bCs/>
+          <w:sz w:val="21"/>
+          <w:szCs w:val="21"/>
+          <w:lang w:eastAsia="zh-CN"/>
+        </w:rPr>
+        <w:t>Initiate with 80000 sites and generate 443735 connections</w:t>
+      </w:r>
+    </w:p>
+    <w:p>
+      <w:pPr>
+        <w:pStyle w:val="10"/>
+        <w:rPr>
+          <w:rFonts w:hint="default"/>
+          <w:bCs/>
+          <w:sz w:val="21"/>
+          <w:szCs w:val="21"/>
+          <w:lang w:eastAsia="zh-CN"/>
+        </w:rPr>
+      </w:pPr>
+      <w:r>
+        <w:rPr>
+          <w:rFonts w:hint="default"/>
+          <w:bCs/>
+          <w:sz w:val="21"/>
+          <w:szCs w:val="21"/>
+          <w:lang w:eastAsia="zh-CN"/>
+        </w:rPr>
+        <w:t>Initiate with 80000 sites and generate 587140 connections</w:t>
+      </w:r>
+    </w:p>
+    <w:p>
+      <w:pPr>
+        <w:pStyle w:val="10"/>
+        <w:rPr>
+          <w:rFonts w:hint="default"/>
+          <w:bCs/>
+          <w:sz w:val="21"/>
+          <w:szCs w:val="21"/>
+          <w:lang w:eastAsia="zh-CN"/>
+        </w:rPr>
+      </w:pPr>
+      <w:r>
+        <w:rPr>
+          <w:rFonts w:hint="default"/>
+          <w:bCs/>
+          <w:sz w:val="21"/>
+          <w:szCs w:val="21"/>
+          <w:lang w:eastAsia="zh-CN"/>
+        </w:rPr>
+        <w:t>Average time of connect 80000 sites by Weighted Quick Union is 75.2 ms</w:t>
+      </w:r>
+    </w:p>
+    <w:p>
+      <w:pPr>
+        <w:pStyle w:val="10"/>
+        <w:rPr>
+          <w:rFonts w:hint="default"/>
+          <w:bCs/>
+          <w:sz w:val="21"/>
+          <w:szCs w:val="21"/>
+          <w:lang w:eastAsia="zh-CN"/>
+        </w:rPr>
+      </w:pPr>
+      <w:r>
+        <w:rPr>
+          <w:rFonts w:hint="default"/>
+          <w:bCs/>
+          <w:sz w:val="21"/>
+          <w:szCs w:val="21"/>
+          <w:lang w:eastAsia="zh-CN"/>
+        </w:rPr>
+        <w:t>2020-10-12 19:26:40 INFO  Benchmark_Timer - Begin run: Weighted Quick Union (Store Size) with 5 runs</w:t>
+      </w:r>
+    </w:p>
+    <w:p>
+      <w:pPr>
+        <w:pStyle w:val="10"/>
+        <w:rPr>
+          <w:rFonts w:hint="default"/>
+          <w:bCs/>
+          <w:sz w:val="21"/>
+          <w:szCs w:val="21"/>
+          <w:lang w:eastAsia="zh-CN"/>
+        </w:rPr>
+      </w:pPr>
+      <w:r>
+        <w:rPr>
+          <w:rFonts w:hint="default"/>
+          <w:bCs/>
+          <w:sz w:val="21"/>
+          <w:szCs w:val="21"/>
+          <w:lang w:eastAsia="zh-CN"/>
+        </w:rPr>
+        <w:t>Initiate with 160000 sites and generate 925883 connections</w:t>
+      </w:r>
+    </w:p>
+    <w:p>
+      <w:pPr>
+        <w:pStyle w:val="10"/>
+        <w:rPr>
+          <w:rFonts w:hint="default"/>
+          <w:bCs/>
+          <w:sz w:val="21"/>
+          <w:szCs w:val="21"/>
+          <w:lang w:eastAsia="zh-CN"/>
+        </w:rPr>
+      </w:pPr>
+      <w:r>
+        <w:rPr>
+          <w:rFonts w:hint="default"/>
+          <w:bCs/>
+          <w:sz w:val="21"/>
+          <w:szCs w:val="21"/>
+          <w:lang w:eastAsia="zh-CN"/>
+        </w:rPr>
+        <w:t>Initiate with 160000 sites and generate 885718 connections</w:t>
+      </w:r>
+    </w:p>
+    <w:p>
+      <w:pPr>
+        <w:pStyle w:val="10"/>
+        <w:rPr>
+          <w:rFonts w:hint="default"/>
+          <w:bCs/>
+          <w:sz w:val="21"/>
+          <w:szCs w:val="21"/>
+          <w:lang w:eastAsia="zh-CN"/>
+        </w:rPr>
+      </w:pPr>
+      <w:r>
+        <w:rPr>
+          <w:rFonts w:hint="default"/>
+          <w:bCs/>
+          <w:sz w:val="21"/>
+          <w:szCs w:val="21"/>
+          <w:lang w:eastAsia="zh-CN"/>
+        </w:rPr>
+        <w:t>Initiate with 160000 sites and generate 1223522 connections</w:t>
+      </w:r>
+    </w:p>
+    <w:p>
+      <w:pPr>
+        <w:pStyle w:val="10"/>
+        <w:rPr>
+          <w:rFonts w:hint="default"/>
+          <w:bCs/>
+          <w:sz w:val="21"/>
+          <w:szCs w:val="21"/>
+          <w:lang w:eastAsia="zh-CN"/>
+        </w:rPr>
+      </w:pPr>
+      <w:r>
+        <w:rPr>
+          <w:rFonts w:hint="default"/>
+          <w:bCs/>
+          <w:sz w:val="21"/>
+          <w:szCs w:val="21"/>
+          <w:lang w:eastAsia="zh-CN"/>
+        </w:rPr>
+        <w:t>Initiate with 160000 sites and generate 1086319 connections</w:t>
+      </w:r>
+    </w:p>
+    <w:p>
+      <w:pPr>
+        <w:pStyle w:val="10"/>
+        <w:rPr>
+          <w:rFonts w:hint="default"/>
+          <w:bCs/>
+          <w:sz w:val="21"/>
+          <w:szCs w:val="21"/>
+          <w:lang w:eastAsia="zh-CN"/>
+        </w:rPr>
+      </w:pPr>
+      <w:r>
+        <w:rPr>
+          <w:rFonts w:hint="default"/>
+          <w:bCs/>
+          <w:sz w:val="21"/>
+          <w:szCs w:val="21"/>
+          <w:lang w:eastAsia="zh-CN"/>
+        </w:rPr>
+        <w:t>Initiate with 160000 sites and generate 1241024 connections</w:t>
+      </w:r>
+    </w:p>
+    <w:p>
+      <w:pPr>
+        <w:pStyle w:val="10"/>
+        <w:rPr>
+          <w:rFonts w:hint="default"/>
+          <w:bCs/>
+          <w:sz w:val="21"/>
+          <w:szCs w:val="21"/>
+          <w:lang w:eastAsia="zh-CN"/>
+        </w:rPr>
+      </w:pPr>
+      <w:r>
+        <w:rPr>
+          <w:rFonts w:hint="default"/>
+          <w:bCs/>
+          <w:sz w:val="21"/>
+          <w:szCs w:val="21"/>
+          <w:lang w:eastAsia="zh-CN"/>
+        </w:rPr>
+        <w:t>Initiate with 160000 sites and generate 958188 connections</w:t>
+      </w:r>
+    </w:p>
+    <w:p>
+      <w:pPr>
+        <w:pStyle w:val="10"/>
+        <w:rPr>
+          <w:rFonts w:hint="default"/>
+          <w:bCs/>
+          <w:sz w:val="21"/>
+          <w:szCs w:val="21"/>
+          <w:lang w:eastAsia="zh-CN"/>
+        </w:rPr>
+      </w:pPr>
+      <w:r>
+        <w:rPr>
+          <w:rFonts w:hint="default"/>
+          <w:bCs/>
+          <w:sz w:val="21"/>
+          <w:szCs w:val="21"/>
+          <w:lang w:eastAsia="zh-CN"/>
+        </w:rPr>
+        <w:t>Initiate with 160000 sites and generate 923118 connections</w:t>
+      </w:r>
+    </w:p>
+    <w:p>
+      <w:pPr>
+        <w:pStyle w:val="10"/>
+        <w:rPr>
+          <w:rFonts w:hint="default"/>
+          <w:bCs/>
+          <w:sz w:val="21"/>
+          <w:szCs w:val="21"/>
+          <w:lang w:eastAsia="zh-CN"/>
+        </w:rPr>
+      </w:pPr>
+      <w:r>
+        <w:rPr>
+          <w:rFonts w:hint="default"/>
+          <w:bCs/>
+          <w:sz w:val="21"/>
+          <w:szCs w:val="21"/>
+          <w:lang w:eastAsia="zh-CN"/>
+        </w:rPr>
+        <w:t>Average time of connect 160000 sites by Weighted Quick Union is 118.8 ms</w:t>
+      </w:r>
     </w:p>
     <w:p>
       <w:pPr>
@@ -1365,49 +2448,1048 @@
     <w:p>
       <w:pPr>
         <w:pStyle w:val="10"/>
-        <w:rPr>
-          <w:rFonts w:hint="default"/>
-          <w:bCs/>
-          <w:sz w:val="21"/>
-          <w:szCs w:val="21"/>
-          <w:lang w:eastAsia="zh-CN"/>
-        </w:rPr>
-      </w:pPr>
-    </w:p>
-    <w:p>
-      <w:pPr>
-        <w:pStyle w:val="10"/>
         <w:numPr>
           <w:ilvl w:val="0"/>
           <w:numId w:val="1"/>
         </w:numPr>
-        <w:rPr>
-          <w:b/>
+        <w:spacing w:line="240" w:lineRule="auto"/>
+        <w:rPr>
+          <w:rFonts w:hint="default"/>
+          <w:bCs/>
+          <w:sz w:val="21"/>
+          <w:szCs w:val="21"/>
+          <w:lang w:eastAsia="zh-CN"/>
+        </w:rPr>
+      </w:pPr>
+      <w:r>
+        <w:rPr>
+          <w:rFonts w:ascii="Consolas" w:hAnsi="Consolas" w:cs="Consolas"/>
+          <w:color w:val="000000"/>
           <w:sz w:val="28"/>
           <w:szCs w:val="28"/>
         </w:rPr>
-      </w:pPr>
-      <w:r>
-        <w:rPr>
-          <w:b/>
+        <w:t>Benchmark of</w:t>
+      </w:r>
+      <w:r>
+        <w:rPr>
+          <w:rFonts w:ascii="Consolas" w:hAnsi="Consolas" w:cs="Consolas"/>
+          <w:color w:val="000000"/>
           <w:sz w:val="28"/>
           <w:szCs w:val="28"/>
         </w:rPr>
-        <w:t>Conclusion</w:t>
-      </w:r>
-    </w:p>
-    <w:p>
-      <w:pPr>
-        <w:pStyle w:val="10"/>
-        <w:rPr>
-          <w:bCs/>
-          <w:sz w:val="21"/>
-          <w:szCs w:val="21"/>
-          <w:lang w:eastAsia="zh-CN"/>
-        </w:rPr>
-      </w:pPr>
-      <w:bookmarkStart w:id="0" w:name="_GoBack"/>
-      <w:bookmarkEnd w:id="0"/>
+        <w:t xml:space="preserve"> </w:t>
+      </w:r>
+      <w:r>
+        <w:rPr>
+          <w:rFonts w:ascii="Consolas" w:hAnsi="Consolas" w:cs="Consolas"/>
+          <w:color w:val="000000"/>
+          <w:sz w:val="28"/>
+          <w:szCs w:val="28"/>
+        </w:rPr>
+        <w:t>Weighted Quick Union with Path Compression (one-pass variant):</w:t>
+      </w:r>
+    </w:p>
+    <w:p>
+      <w:pPr>
+        <w:pStyle w:val="10"/>
+        <w:rPr>
+          <w:rFonts w:hint="default"/>
+          <w:bCs/>
+          <w:sz w:val="21"/>
+          <w:szCs w:val="21"/>
+          <w:lang w:eastAsia="zh-CN"/>
+        </w:rPr>
+      </w:pPr>
+      <w:r>
+        <w:rPr>
+          <w:rFonts w:hint="default"/>
+          <w:bCs/>
+          <w:sz w:val="21"/>
+          <w:szCs w:val="21"/>
+          <w:lang w:eastAsia="zh-CN"/>
+        </w:rPr>
+        <w:t>2020-10-12 19:28:49 INFO  Benchmark_Timer - Begin run: Weighted Quick Union with Pass Compression (one-path variant) with 5 runs</w:t>
+      </w:r>
+    </w:p>
+    <w:p>
+      <w:pPr>
+        <w:pStyle w:val="10"/>
+        <w:rPr>
+          <w:rFonts w:hint="default"/>
+          <w:bCs/>
+          <w:sz w:val="21"/>
+          <w:szCs w:val="21"/>
+          <w:lang w:eastAsia="zh-CN"/>
+        </w:rPr>
+      </w:pPr>
+      <w:r>
+        <w:rPr>
+          <w:rFonts w:hint="default"/>
+          <w:bCs/>
+          <w:sz w:val="21"/>
+          <w:szCs w:val="21"/>
+          <w:lang w:eastAsia="zh-CN"/>
+        </w:rPr>
+        <w:t>Initiate with 10000 sites and generate 46523 connections</w:t>
+      </w:r>
+    </w:p>
+    <w:p>
+      <w:pPr>
+        <w:pStyle w:val="10"/>
+        <w:rPr>
+          <w:rFonts w:hint="default"/>
+          <w:bCs/>
+          <w:sz w:val="21"/>
+          <w:szCs w:val="21"/>
+          <w:lang w:eastAsia="zh-CN"/>
+        </w:rPr>
+      </w:pPr>
+      <w:r>
+        <w:rPr>
+          <w:rFonts w:hint="default"/>
+          <w:bCs/>
+          <w:sz w:val="21"/>
+          <w:szCs w:val="21"/>
+          <w:lang w:eastAsia="zh-CN"/>
+        </w:rPr>
+        <w:t>Initiate with 10000 sites and generate 64880 connections</w:t>
+      </w:r>
+    </w:p>
+    <w:p>
+      <w:pPr>
+        <w:pStyle w:val="10"/>
+        <w:rPr>
+          <w:rFonts w:hint="default"/>
+          <w:bCs/>
+          <w:sz w:val="21"/>
+          <w:szCs w:val="21"/>
+          <w:lang w:eastAsia="zh-CN"/>
+        </w:rPr>
+      </w:pPr>
+      <w:r>
+        <w:rPr>
+          <w:rFonts w:hint="default"/>
+          <w:bCs/>
+          <w:sz w:val="21"/>
+          <w:szCs w:val="21"/>
+          <w:lang w:eastAsia="zh-CN"/>
+        </w:rPr>
+        <w:t>Initiate with 10000 sites and generate 49098 connections</w:t>
+      </w:r>
+    </w:p>
+    <w:p>
+      <w:pPr>
+        <w:pStyle w:val="10"/>
+        <w:rPr>
+          <w:rFonts w:hint="default"/>
+          <w:bCs/>
+          <w:sz w:val="21"/>
+          <w:szCs w:val="21"/>
+          <w:lang w:eastAsia="zh-CN"/>
+        </w:rPr>
+      </w:pPr>
+      <w:r>
+        <w:rPr>
+          <w:rFonts w:hint="default"/>
+          <w:bCs/>
+          <w:sz w:val="21"/>
+          <w:szCs w:val="21"/>
+          <w:lang w:eastAsia="zh-CN"/>
+        </w:rPr>
+        <w:t>Initiate with 10000 sites and generate 50305 connections</w:t>
+      </w:r>
+    </w:p>
+    <w:p>
+      <w:pPr>
+        <w:pStyle w:val="10"/>
+        <w:rPr>
+          <w:rFonts w:hint="default"/>
+          <w:bCs/>
+          <w:sz w:val="21"/>
+          <w:szCs w:val="21"/>
+          <w:lang w:eastAsia="zh-CN"/>
+        </w:rPr>
+      </w:pPr>
+      <w:r>
+        <w:rPr>
+          <w:rFonts w:hint="default"/>
+          <w:bCs/>
+          <w:sz w:val="21"/>
+          <w:szCs w:val="21"/>
+          <w:lang w:eastAsia="zh-CN"/>
+        </w:rPr>
+        <w:t>Initiate with 10000 sites and generate 63903 connections</w:t>
+      </w:r>
+    </w:p>
+    <w:p>
+      <w:pPr>
+        <w:pStyle w:val="10"/>
+        <w:rPr>
+          <w:rFonts w:hint="default"/>
+          <w:bCs/>
+          <w:sz w:val="21"/>
+          <w:szCs w:val="21"/>
+          <w:lang w:eastAsia="zh-CN"/>
+        </w:rPr>
+      </w:pPr>
+      <w:r>
+        <w:rPr>
+          <w:rFonts w:hint="default"/>
+          <w:bCs/>
+          <w:sz w:val="21"/>
+          <w:szCs w:val="21"/>
+          <w:lang w:eastAsia="zh-CN"/>
+        </w:rPr>
+        <w:t>Initiate with 10000 sites and generate 47185 connections</w:t>
+      </w:r>
+    </w:p>
+    <w:p>
+      <w:pPr>
+        <w:pStyle w:val="10"/>
+        <w:rPr>
+          <w:rFonts w:hint="default"/>
+          <w:bCs/>
+          <w:sz w:val="21"/>
+          <w:szCs w:val="21"/>
+          <w:lang w:eastAsia="zh-CN"/>
+        </w:rPr>
+      </w:pPr>
+      <w:r>
+        <w:rPr>
+          <w:rFonts w:hint="default"/>
+          <w:bCs/>
+          <w:sz w:val="21"/>
+          <w:szCs w:val="21"/>
+          <w:lang w:eastAsia="zh-CN"/>
+        </w:rPr>
+        <w:t>Initiate with 10000 sites and generate 42390 connections</w:t>
+      </w:r>
+    </w:p>
+    <w:p>
+      <w:pPr>
+        <w:pStyle w:val="10"/>
+        <w:rPr>
+          <w:rFonts w:hint="default"/>
+          <w:bCs/>
+          <w:sz w:val="21"/>
+          <w:szCs w:val="21"/>
+          <w:lang w:eastAsia="zh-CN"/>
+        </w:rPr>
+      </w:pPr>
+      <w:r>
+        <w:rPr>
+          <w:rFonts w:hint="default"/>
+          <w:bCs/>
+          <w:sz w:val="21"/>
+          <w:szCs w:val="21"/>
+          <w:lang w:eastAsia="zh-CN"/>
+        </w:rPr>
+        <w:t>Average time of connect 10000 sites by Weighted Quick Union is 5.4 ms</w:t>
+      </w:r>
+    </w:p>
+    <w:p>
+      <w:pPr>
+        <w:pStyle w:val="10"/>
+        <w:rPr>
+          <w:rFonts w:hint="default"/>
+          <w:bCs/>
+          <w:sz w:val="21"/>
+          <w:szCs w:val="21"/>
+          <w:lang w:eastAsia="zh-CN"/>
+        </w:rPr>
+      </w:pPr>
+      <w:r>
+        <w:rPr>
+          <w:rFonts w:hint="default"/>
+          <w:bCs/>
+          <w:sz w:val="21"/>
+          <w:szCs w:val="21"/>
+          <w:lang w:eastAsia="zh-CN"/>
+        </w:rPr>
+        <w:t>2020-10-12 19:28:49 INFO  Benchmark_Timer - Begin run: Weighted Quick Union with Pass Compression (one-path variant) with 5 runs</w:t>
+      </w:r>
+    </w:p>
+    <w:p>
+      <w:pPr>
+        <w:pStyle w:val="10"/>
+        <w:rPr>
+          <w:rFonts w:hint="default"/>
+          <w:bCs/>
+          <w:sz w:val="21"/>
+          <w:szCs w:val="21"/>
+          <w:lang w:eastAsia="zh-CN"/>
+        </w:rPr>
+      </w:pPr>
+      <w:r>
+        <w:rPr>
+          <w:rFonts w:hint="default"/>
+          <w:bCs/>
+          <w:sz w:val="21"/>
+          <w:szCs w:val="21"/>
+          <w:lang w:eastAsia="zh-CN"/>
+        </w:rPr>
+        <w:t>Initiate with 20000 sites and generate 98031 connections</w:t>
+      </w:r>
+    </w:p>
+    <w:p>
+      <w:pPr>
+        <w:pStyle w:val="10"/>
+        <w:rPr>
+          <w:rFonts w:hint="default"/>
+          <w:bCs/>
+          <w:sz w:val="21"/>
+          <w:szCs w:val="21"/>
+          <w:lang w:eastAsia="zh-CN"/>
+        </w:rPr>
+      </w:pPr>
+      <w:r>
+        <w:rPr>
+          <w:rFonts w:hint="default"/>
+          <w:bCs/>
+          <w:sz w:val="21"/>
+          <w:szCs w:val="21"/>
+          <w:lang w:eastAsia="zh-CN"/>
+        </w:rPr>
+        <w:t>Initiate with 20000 sites and generate 99108 connections</w:t>
+      </w:r>
+    </w:p>
+    <w:p>
+      <w:pPr>
+        <w:pStyle w:val="10"/>
+        <w:rPr>
+          <w:rFonts w:hint="default"/>
+          <w:bCs/>
+          <w:sz w:val="21"/>
+          <w:szCs w:val="21"/>
+          <w:lang w:eastAsia="zh-CN"/>
+        </w:rPr>
+      </w:pPr>
+      <w:r>
+        <w:rPr>
+          <w:rFonts w:hint="default"/>
+          <w:bCs/>
+          <w:sz w:val="21"/>
+          <w:szCs w:val="21"/>
+          <w:lang w:eastAsia="zh-CN"/>
+        </w:rPr>
+        <w:t>Initiate with 20000 sites and generate 97626 connections</w:t>
+      </w:r>
+    </w:p>
+    <w:p>
+      <w:pPr>
+        <w:pStyle w:val="10"/>
+        <w:rPr>
+          <w:rFonts w:hint="default"/>
+          <w:bCs/>
+          <w:sz w:val="21"/>
+          <w:szCs w:val="21"/>
+          <w:lang w:eastAsia="zh-CN"/>
+        </w:rPr>
+      </w:pPr>
+      <w:r>
+        <w:rPr>
+          <w:rFonts w:hint="default"/>
+          <w:bCs/>
+          <w:sz w:val="21"/>
+          <w:szCs w:val="21"/>
+          <w:lang w:eastAsia="zh-CN"/>
+        </w:rPr>
+        <w:t>Initiate with 20000 sites and generate 103900 connections</w:t>
+      </w:r>
+    </w:p>
+    <w:p>
+      <w:pPr>
+        <w:pStyle w:val="10"/>
+        <w:rPr>
+          <w:rFonts w:hint="default"/>
+          <w:bCs/>
+          <w:sz w:val="21"/>
+          <w:szCs w:val="21"/>
+          <w:lang w:eastAsia="zh-CN"/>
+        </w:rPr>
+      </w:pPr>
+      <w:r>
+        <w:rPr>
+          <w:rFonts w:hint="default"/>
+          <w:bCs/>
+          <w:sz w:val="21"/>
+          <w:szCs w:val="21"/>
+          <w:lang w:eastAsia="zh-CN"/>
+        </w:rPr>
+        <w:t>Initiate with 20000 sites and generate 102686 connections</w:t>
+      </w:r>
+    </w:p>
+    <w:p>
+      <w:pPr>
+        <w:pStyle w:val="10"/>
+        <w:rPr>
+          <w:rFonts w:hint="default"/>
+          <w:bCs/>
+          <w:sz w:val="21"/>
+          <w:szCs w:val="21"/>
+          <w:lang w:eastAsia="zh-CN"/>
+        </w:rPr>
+      </w:pPr>
+      <w:r>
+        <w:rPr>
+          <w:rFonts w:hint="default"/>
+          <w:bCs/>
+          <w:sz w:val="21"/>
+          <w:szCs w:val="21"/>
+          <w:lang w:eastAsia="zh-CN"/>
+        </w:rPr>
+        <w:t>Initiate with 20000 sites and generate 132601 connections</w:t>
+      </w:r>
+    </w:p>
+    <w:p>
+      <w:pPr>
+        <w:pStyle w:val="10"/>
+        <w:rPr>
+          <w:rFonts w:hint="default"/>
+          <w:bCs/>
+          <w:sz w:val="21"/>
+          <w:szCs w:val="21"/>
+          <w:lang w:eastAsia="zh-CN"/>
+        </w:rPr>
+      </w:pPr>
+      <w:r>
+        <w:rPr>
+          <w:rFonts w:hint="default"/>
+          <w:bCs/>
+          <w:sz w:val="21"/>
+          <w:szCs w:val="21"/>
+          <w:lang w:eastAsia="zh-CN"/>
+        </w:rPr>
+        <w:t>Initiate with 20000 sites and generate 96589 connections</w:t>
+      </w:r>
+    </w:p>
+    <w:p>
+      <w:pPr>
+        <w:pStyle w:val="10"/>
+        <w:rPr>
+          <w:rFonts w:hint="default"/>
+          <w:bCs/>
+          <w:sz w:val="21"/>
+          <w:szCs w:val="21"/>
+          <w:lang w:eastAsia="zh-CN"/>
+        </w:rPr>
+      </w:pPr>
+      <w:r>
+        <w:rPr>
+          <w:rFonts w:hint="default"/>
+          <w:bCs/>
+          <w:sz w:val="21"/>
+          <w:szCs w:val="21"/>
+          <w:lang w:eastAsia="zh-CN"/>
+        </w:rPr>
+        <w:t>Average time of connect 20000 sites by Weighted Quick Union is 10.2 ms</w:t>
+      </w:r>
+    </w:p>
+    <w:p>
+      <w:pPr>
+        <w:pStyle w:val="10"/>
+        <w:rPr>
+          <w:rFonts w:hint="default"/>
+          <w:bCs/>
+          <w:sz w:val="21"/>
+          <w:szCs w:val="21"/>
+          <w:lang w:eastAsia="zh-CN"/>
+        </w:rPr>
+      </w:pPr>
+      <w:r>
+        <w:rPr>
+          <w:rFonts w:hint="default"/>
+          <w:bCs/>
+          <w:sz w:val="21"/>
+          <w:szCs w:val="21"/>
+          <w:lang w:eastAsia="zh-CN"/>
+        </w:rPr>
+        <w:t>2020-10-12 19:28:49 INFO  Benchmark_Timer - Begin run: Weighted Quick Union with Pass Compression (one-path variant) with 5 runs</w:t>
+      </w:r>
+    </w:p>
+    <w:p>
+      <w:pPr>
+        <w:pStyle w:val="10"/>
+        <w:rPr>
+          <w:rFonts w:hint="default"/>
+          <w:bCs/>
+          <w:sz w:val="21"/>
+          <w:szCs w:val="21"/>
+          <w:lang w:eastAsia="zh-CN"/>
+        </w:rPr>
+      </w:pPr>
+      <w:r>
+        <w:rPr>
+          <w:rFonts w:hint="default"/>
+          <w:bCs/>
+          <w:sz w:val="21"/>
+          <w:szCs w:val="21"/>
+          <w:lang w:eastAsia="zh-CN"/>
+        </w:rPr>
+        <w:t>Initiate with 40000 sites and generate 199198 connections</w:t>
+      </w:r>
+    </w:p>
+    <w:p>
+      <w:pPr>
+        <w:pStyle w:val="10"/>
+        <w:rPr>
+          <w:rFonts w:hint="default"/>
+          <w:bCs/>
+          <w:sz w:val="21"/>
+          <w:szCs w:val="21"/>
+          <w:lang w:eastAsia="zh-CN"/>
+        </w:rPr>
+      </w:pPr>
+      <w:r>
+        <w:rPr>
+          <w:rFonts w:hint="default"/>
+          <w:bCs/>
+          <w:sz w:val="21"/>
+          <w:szCs w:val="21"/>
+          <w:lang w:eastAsia="zh-CN"/>
+        </w:rPr>
+        <w:t>Initiate with 40000 sites and generate 200569 connections</w:t>
+      </w:r>
+    </w:p>
+    <w:p>
+      <w:pPr>
+        <w:pStyle w:val="10"/>
+        <w:rPr>
+          <w:rFonts w:hint="default"/>
+          <w:bCs/>
+          <w:sz w:val="21"/>
+          <w:szCs w:val="21"/>
+          <w:lang w:eastAsia="zh-CN"/>
+        </w:rPr>
+      </w:pPr>
+      <w:r>
+        <w:rPr>
+          <w:rFonts w:hint="default"/>
+          <w:bCs/>
+          <w:sz w:val="21"/>
+          <w:szCs w:val="21"/>
+          <w:lang w:eastAsia="zh-CN"/>
+        </w:rPr>
+        <w:t>Initiate with 40000 sites and generate 197352 connections</w:t>
+      </w:r>
+    </w:p>
+    <w:p>
+      <w:pPr>
+        <w:pStyle w:val="10"/>
+        <w:rPr>
+          <w:rFonts w:hint="default"/>
+          <w:bCs/>
+          <w:sz w:val="21"/>
+          <w:szCs w:val="21"/>
+          <w:lang w:eastAsia="zh-CN"/>
+        </w:rPr>
+      </w:pPr>
+      <w:r>
+        <w:rPr>
+          <w:rFonts w:hint="default"/>
+          <w:bCs/>
+          <w:sz w:val="21"/>
+          <w:szCs w:val="21"/>
+          <w:lang w:eastAsia="zh-CN"/>
+        </w:rPr>
+        <w:t>Initiate with 40000 sites and generate 217554 connections</w:t>
+      </w:r>
+    </w:p>
+    <w:p>
+      <w:pPr>
+        <w:pStyle w:val="10"/>
+        <w:rPr>
+          <w:rFonts w:hint="default"/>
+          <w:bCs/>
+          <w:sz w:val="21"/>
+          <w:szCs w:val="21"/>
+          <w:lang w:eastAsia="zh-CN"/>
+        </w:rPr>
+      </w:pPr>
+      <w:r>
+        <w:rPr>
+          <w:rFonts w:hint="default"/>
+          <w:bCs/>
+          <w:sz w:val="21"/>
+          <w:szCs w:val="21"/>
+          <w:lang w:eastAsia="zh-CN"/>
+        </w:rPr>
+        <w:t>Initiate with 40000 sites and generate 197141 connections</w:t>
+      </w:r>
+    </w:p>
+    <w:p>
+      <w:pPr>
+        <w:pStyle w:val="10"/>
+        <w:rPr>
+          <w:rFonts w:hint="default"/>
+          <w:bCs/>
+          <w:sz w:val="21"/>
+          <w:szCs w:val="21"/>
+          <w:lang w:eastAsia="zh-CN"/>
+        </w:rPr>
+      </w:pPr>
+      <w:r>
+        <w:rPr>
+          <w:rFonts w:hint="default"/>
+          <w:bCs/>
+          <w:sz w:val="21"/>
+          <w:szCs w:val="21"/>
+          <w:lang w:eastAsia="zh-CN"/>
+        </w:rPr>
+        <w:t>Initiate with 40000 sites and generate 201074 connections</w:t>
+      </w:r>
+    </w:p>
+    <w:p>
+      <w:pPr>
+        <w:pStyle w:val="10"/>
+        <w:rPr>
+          <w:rFonts w:hint="default"/>
+          <w:bCs/>
+          <w:sz w:val="21"/>
+          <w:szCs w:val="21"/>
+          <w:lang w:eastAsia="zh-CN"/>
+        </w:rPr>
+      </w:pPr>
+      <w:r>
+        <w:rPr>
+          <w:rFonts w:hint="default"/>
+          <w:bCs/>
+          <w:sz w:val="21"/>
+          <w:szCs w:val="21"/>
+          <w:lang w:eastAsia="zh-CN"/>
+        </w:rPr>
+        <w:t>Initiate with 40000 sites and generate 206677 connections</w:t>
+      </w:r>
+    </w:p>
+    <w:p>
+      <w:pPr>
+        <w:pStyle w:val="10"/>
+        <w:rPr>
+          <w:rFonts w:hint="default"/>
+          <w:bCs/>
+          <w:sz w:val="21"/>
+          <w:szCs w:val="21"/>
+          <w:lang w:eastAsia="zh-CN"/>
+        </w:rPr>
+      </w:pPr>
+      <w:r>
+        <w:rPr>
+          <w:rFonts w:hint="default"/>
+          <w:bCs/>
+          <w:sz w:val="21"/>
+          <w:szCs w:val="21"/>
+          <w:lang w:eastAsia="zh-CN"/>
+        </w:rPr>
+        <w:t>Average time of connect 40000 sites by Weighted Quick Union is 17.0 ms</w:t>
+      </w:r>
+    </w:p>
+    <w:p>
+      <w:pPr>
+        <w:pStyle w:val="10"/>
+        <w:rPr>
+          <w:rFonts w:hint="default"/>
+          <w:bCs/>
+          <w:sz w:val="21"/>
+          <w:szCs w:val="21"/>
+          <w:lang w:eastAsia="zh-CN"/>
+        </w:rPr>
+      </w:pPr>
+      <w:r>
+        <w:rPr>
+          <w:rFonts w:hint="default"/>
+          <w:bCs/>
+          <w:sz w:val="21"/>
+          <w:szCs w:val="21"/>
+          <w:lang w:eastAsia="zh-CN"/>
+        </w:rPr>
+        <w:t>2020-10-12 19:28:49 INFO  Benchmark_Timer - Begin run: Weighted Quick Union with Pass Compression (one-path variant) with 5 runs</w:t>
+      </w:r>
+    </w:p>
+    <w:p>
+      <w:pPr>
+        <w:pStyle w:val="10"/>
+        <w:rPr>
+          <w:rFonts w:hint="default"/>
+          <w:bCs/>
+          <w:sz w:val="21"/>
+          <w:szCs w:val="21"/>
+          <w:lang w:eastAsia="zh-CN"/>
+        </w:rPr>
+      </w:pPr>
+      <w:r>
+        <w:rPr>
+          <w:rFonts w:hint="default"/>
+          <w:bCs/>
+          <w:sz w:val="21"/>
+          <w:szCs w:val="21"/>
+          <w:lang w:eastAsia="zh-CN"/>
+        </w:rPr>
+        <w:t>Initiate with 80000 sites and generate 504812 connections</w:t>
+      </w:r>
+    </w:p>
+    <w:p>
+      <w:pPr>
+        <w:pStyle w:val="10"/>
+        <w:rPr>
+          <w:rFonts w:hint="default"/>
+          <w:bCs/>
+          <w:sz w:val="21"/>
+          <w:szCs w:val="21"/>
+          <w:lang w:eastAsia="zh-CN"/>
+        </w:rPr>
+      </w:pPr>
+      <w:r>
+        <w:rPr>
+          <w:rFonts w:hint="default"/>
+          <w:bCs/>
+          <w:sz w:val="21"/>
+          <w:szCs w:val="21"/>
+          <w:lang w:eastAsia="zh-CN"/>
+        </w:rPr>
+        <w:t>Initiate with 80000 sites and generate 525677 connections</w:t>
+      </w:r>
+    </w:p>
+    <w:p>
+      <w:pPr>
+        <w:pStyle w:val="10"/>
+        <w:rPr>
+          <w:rFonts w:hint="default"/>
+          <w:bCs/>
+          <w:sz w:val="21"/>
+          <w:szCs w:val="21"/>
+          <w:lang w:eastAsia="zh-CN"/>
+        </w:rPr>
+      </w:pPr>
+      <w:r>
+        <w:rPr>
+          <w:rFonts w:hint="default"/>
+          <w:bCs/>
+          <w:sz w:val="21"/>
+          <w:szCs w:val="21"/>
+          <w:lang w:eastAsia="zh-CN"/>
+        </w:rPr>
+        <w:t>Initiate with 80000 sites and generate 437987 connections</w:t>
+      </w:r>
+    </w:p>
+    <w:p>
+      <w:pPr>
+        <w:pStyle w:val="10"/>
+        <w:rPr>
+          <w:rFonts w:hint="default"/>
+          <w:bCs/>
+          <w:sz w:val="21"/>
+          <w:szCs w:val="21"/>
+          <w:lang w:eastAsia="zh-CN"/>
+        </w:rPr>
+      </w:pPr>
+      <w:r>
+        <w:rPr>
+          <w:rFonts w:hint="default"/>
+          <w:bCs/>
+          <w:sz w:val="21"/>
+          <w:szCs w:val="21"/>
+          <w:lang w:eastAsia="zh-CN"/>
+        </w:rPr>
+        <w:t>Initiate with 80000 sites and generate 514159 connections</w:t>
+      </w:r>
+    </w:p>
+    <w:p>
+      <w:pPr>
+        <w:pStyle w:val="10"/>
+        <w:rPr>
+          <w:rFonts w:hint="default"/>
+          <w:bCs/>
+          <w:sz w:val="21"/>
+          <w:szCs w:val="21"/>
+          <w:lang w:eastAsia="zh-CN"/>
+        </w:rPr>
+      </w:pPr>
+      <w:r>
+        <w:rPr>
+          <w:rFonts w:hint="default"/>
+          <w:bCs/>
+          <w:sz w:val="21"/>
+          <w:szCs w:val="21"/>
+          <w:lang w:eastAsia="zh-CN"/>
+        </w:rPr>
+        <w:t>Initiate with 80000 sites and generate 399747 connections</w:t>
+      </w:r>
+    </w:p>
+    <w:p>
+      <w:pPr>
+        <w:pStyle w:val="10"/>
+        <w:rPr>
+          <w:rFonts w:hint="default"/>
+          <w:bCs/>
+          <w:sz w:val="21"/>
+          <w:szCs w:val="21"/>
+          <w:lang w:eastAsia="zh-CN"/>
+        </w:rPr>
+      </w:pPr>
+      <w:r>
+        <w:rPr>
+          <w:rFonts w:hint="default"/>
+          <w:bCs/>
+          <w:sz w:val="21"/>
+          <w:szCs w:val="21"/>
+          <w:lang w:eastAsia="zh-CN"/>
+        </w:rPr>
+        <w:t>Initiate with 80000 sites and generate 459034 connections</w:t>
+      </w:r>
+    </w:p>
+    <w:p>
+      <w:pPr>
+        <w:pStyle w:val="10"/>
+        <w:rPr>
+          <w:rFonts w:hint="default"/>
+          <w:bCs/>
+          <w:sz w:val="21"/>
+          <w:szCs w:val="21"/>
+          <w:lang w:eastAsia="zh-CN"/>
+        </w:rPr>
+      </w:pPr>
+      <w:r>
+        <w:rPr>
+          <w:rFonts w:hint="default"/>
+          <w:bCs/>
+          <w:sz w:val="21"/>
+          <w:szCs w:val="21"/>
+          <w:lang w:eastAsia="zh-CN"/>
+        </w:rPr>
+        <w:t>Initiate with 80000 sites and generate 516475 connections</w:t>
+      </w:r>
+    </w:p>
+    <w:p>
+      <w:pPr>
+        <w:pStyle w:val="10"/>
+        <w:rPr>
+          <w:rFonts w:hint="default"/>
+          <w:bCs/>
+          <w:sz w:val="21"/>
+          <w:szCs w:val="21"/>
+          <w:lang w:eastAsia="zh-CN"/>
+        </w:rPr>
+      </w:pPr>
+      <w:r>
+        <w:rPr>
+          <w:rFonts w:hint="default"/>
+          <w:bCs/>
+          <w:sz w:val="21"/>
+          <w:szCs w:val="21"/>
+          <w:lang w:eastAsia="zh-CN"/>
+        </w:rPr>
+        <w:t>Average time of connect 80000 sites by Weighted Quick Union is 45.6 ms</w:t>
+      </w:r>
+    </w:p>
+    <w:p>
+      <w:pPr>
+        <w:pStyle w:val="10"/>
+        <w:rPr>
+          <w:rFonts w:hint="default"/>
+          <w:bCs/>
+          <w:sz w:val="21"/>
+          <w:szCs w:val="21"/>
+          <w:lang w:eastAsia="zh-CN"/>
+        </w:rPr>
+      </w:pPr>
+      <w:r>
+        <w:rPr>
+          <w:rFonts w:hint="default"/>
+          <w:bCs/>
+          <w:sz w:val="21"/>
+          <w:szCs w:val="21"/>
+          <w:lang w:eastAsia="zh-CN"/>
+        </w:rPr>
+        <w:t>2020-10-12 19:28:49 INFO  Benchmark_Timer - Begin run: Weighted Quick Union with Pass Compression (one-path variant) with 5 runs</w:t>
+      </w:r>
+    </w:p>
+    <w:p>
+      <w:pPr>
+        <w:pStyle w:val="10"/>
+        <w:rPr>
+          <w:rFonts w:hint="default"/>
+          <w:bCs/>
+          <w:sz w:val="21"/>
+          <w:szCs w:val="21"/>
+          <w:lang w:eastAsia="zh-CN"/>
+        </w:rPr>
+      </w:pPr>
+      <w:r>
+        <w:rPr>
+          <w:rFonts w:hint="default"/>
+          <w:bCs/>
+          <w:sz w:val="21"/>
+          <w:szCs w:val="21"/>
+          <w:lang w:eastAsia="zh-CN"/>
+        </w:rPr>
+        <w:t>Initiate with 160000 sites and generate 1002378 connections</w:t>
+      </w:r>
+    </w:p>
+    <w:p>
+      <w:pPr>
+        <w:pStyle w:val="10"/>
+        <w:rPr>
+          <w:rFonts w:hint="default"/>
+          <w:bCs/>
+          <w:sz w:val="21"/>
+          <w:szCs w:val="21"/>
+          <w:lang w:eastAsia="zh-CN"/>
+        </w:rPr>
+      </w:pPr>
+      <w:r>
+        <w:rPr>
+          <w:rFonts w:hint="default"/>
+          <w:bCs/>
+          <w:sz w:val="21"/>
+          <w:szCs w:val="21"/>
+          <w:lang w:eastAsia="zh-CN"/>
+        </w:rPr>
+        <w:t>Initiate with 160000 sites and generate 917658 connections</w:t>
+      </w:r>
+    </w:p>
+    <w:p>
+      <w:pPr>
+        <w:pStyle w:val="10"/>
+        <w:rPr>
+          <w:rFonts w:hint="default"/>
+          <w:bCs/>
+          <w:sz w:val="21"/>
+          <w:szCs w:val="21"/>
+          <w:lang w:eastAsia="zh-CN"/>
+        </w:rPr>
+      </w:pPr>
+      <w:r>
+        <w:rPr>
+          <w:rFonts w:hint="default"/>
+          <w:bCs/>
+          <w:sz w:val="21"/>
+          <w:szCs w:val="21"/>
+          <w:lang w:eastAsia="zh-CN"/>
+        </w:rPr>
+        <w:t>Initiate with 160000 sites and generate 1094267 connections</w:t>
+      </w:r>
+    </w:p>
+    <w:p>
+      <w:pPr>
+        <w:pStyle w:val="10"/>
+        <w:rPr>
+          <w:rFonts w:hint="default"/>
+          <w:bCs/>
+          <w:sz w:val="21"/>
+          <w:szCs w:val="21"/>
+          <w:lang w:eastAsia="zh-CN"/>
+        </w:rPr>
+      </w:pPr>
+      <w:r>
+        <w:rPr>
+          <w:rFonts w:hint="default"/>
+          <w:bCs/>
+          <w:sz w:val="21"/>
+          <w:szCs w:val="21"/>
+          <w:lang w:eastAsia="zh-CN"/>
+        </w:rPr>
+        <w:t>Initiate with 160000 sites and generate 1103098 connections</w:t>
+      </w:r>
+    </w:p>
+    <w:p>
+      <w:pPr>
+        <w:pStyle w:val="10"/>
+        <w:rPr>
+          <w:rFonts w:hint="default"/>
+          <w:bCs/>
+          <w:sz w:val="21"/>
+          <w:szCs w:val="21"/>
+          <w:lang w:eastAsia="zh-CN"/>
+        </w:rPr>
+      </w:pPr>
+      <w:r>
+        <w:rPr>
+          <w:rFonts w:hint="default"/>
+          <w:bCs/>
+          <w:sz w:val="21"/>
+          <w:szCs w:val="21"/>
+          <w:lang w:eastAsia="zh-CN"/>
+        </w:rPr>
+        <w:t>Initiate with 160000 sites and generate 877551 connections</w:t>
+      </w:r>
+    </w:p>
+    <w:p>
+      <w:pPr>
+        <w:pStyle w:val="10"/>
+        <w:rPr>
+          <w:rFonts w:hint="default"/>
+          <w:bCs/>
+          <w:sz w:val="21"/>
+          <w:szCs w:val="21"/>
+          <w:lang w:eastAsia="zh-CN"/>
+        </w:rPr>
+      </w:pPr>
+      <w:r>
+        <w:rPr>
+          <w:rFonts w:hint="default"/>
+          <w:bCs/>
+          <w:sz w:val="21"/>
+          <w:szCs w:val="21"/>
+          <w:lang w:eastAsia="zh-CN"/>
+        </w:rPr>
+        <w:t>Initiate with 160000 sites and generate 921784 connections</w:t>
+      </w:r>
+    </w:p>
+    <w:p>
+      <w:pPr>
+        <w:pStyle w:val="10"/>
+        <w:rPr>
+          <w:rFonts w:hint="default"/>
+          <w:bCs/>
+          <w:sz w:val="21"/>
+          <w:szCs w:val="21"/>
+          <w:lang w:eastAsia="zh-CN"/>
+        </w:rPr>
+      </w:pPr>
+      <w:r>
+        <w:rPr>
+          <w:rFonts w:hint="default"/>
+          <w:bCs/>
+          <w:sz w:val="21"/>
+          <w:szCs w:val="21"/>
+          <w:lang w:eastAsia="zh-CN"/>
+        </w:rPr>
+        <w:t>Initiate with 160000 sites and generate 1003802 connections</w:t>
+      </w:r>
+    </w:p>
+    <w:p>
+      <w:pPr>
+        <w:pStyle w:val="10"/>
+        <w:rPr>
+          <w:rFonts w:hint="default"/>
+          <w:bCs/>
+          <w:sz w:val="21"/>
+          <w:szCs w:val="21"/>
+          <w:lang w:eastAsia="zh-CN"/>
+        </w:rPr>
+      </w:pPr>
+      <w:r>
+        <w:rPr>
+          <w:rFonts w:hint="default"/>
+          <w:bCs/>
+          <w:sz w:val="21"/>
+          <w:szCs w:val="21"/>
+          <w:lang w:eastAsia="zh-CN"/>
+        </w:rPr>
+        <w:t>Average time of connect 160000 sites by Weighted Quick Union is 92.2 ms</w:t>
+      </w:r>
+    </w:p>
+    <w:p>
+      <w:pPr>
+        <w:pStyle w:val="10"/>
+        <w:rPr>
+          <w:rFonts w:hint="default"/>
+          <w:bCs/>
+          <w:sz w:val="21"/>
+          <w:szCs w:val="21"/>
+          <w:lang w:eastAsia="zh-CN"/>
+        </w:rPr>
+      </w:pPr>
     </w:p>
     <w:p>
       <w:pPr>
@@ -1417,8 +3499,237 @@
           <w:numId w:val="1"/>
         </w:numPr>
         <w:rPr>
-          <w:rFonts w:cstheme="minorHAnsi"/>
           <w:b/>
+          <w:sz w:val="28"/>
+          <w:szCs w:val="28"/>
+        </w:rPr>
+      </w:pPr>
+      <w:r>
+        <w:rPr>
+          <w:b/>
+          <w:sz w:val="28"/>
+          <w:szCs w:val="28"/>
+        </w:rPr>
+        <w:t>Conclusion</w:t>
+      </w:r>
+    </w:p>
+    <w:p>
+      <w:pPr>
+        <w:pStyle w:val="10"/>
+        <w:numPr>
+          <w:ilvl w:val="0"/>
+          <w:numId w:val="1"/>
+        </w:numPr>
+        <w:spacing w:line="240" w:lineRule="auto"/>
+        <w:rPr>
+          <w:b/>
+          <w:sz w:val="28"/>
+          <w:szCs w:val="28"/>
+        </w:rPr>
+      </w:pPr>
+      <w:r>
+        <w:rPr>
+          <w:rFonts w:ascii="Consolas" w:hAnsi="Consolas" w:cs="Consolas"/>
+          <w:color w:val="000000"/>
+          <w:sz w:val="28"/>
+          <w:szCs w:val="28"/>
+        </w:rPr>
+        <w:t>Weighted Quick Union with Path Compression (one-pass variant):</w:t>
+      </w:r>
+    </w:p>
+    <w:p>
+      <w:pPr>
+        <w:pStyle w:val="10"/>
+        <w:rPr>
+          <w:bCs/>
+          <w:sz w:val="21"/>
+          <w:szCs w:val="21"/>
+          <w:lang w:eastAsia="zh-CN"/>
+        </w:rPr>
+      </w:pPr>
+      <w:r>
+        <w:rPr>
+          <w:bCs/>
+          <w:sz w:val="21"/>
+          <w:szCs w:val="21"/>
+          <w:lang w:eastAsia="zh-CN"/>
+        </w:rPr>
+        <w:t>Running time is about T = 1.7 x 10</w:t>
+      </w:r>
+      <w:r>
+        <w:rPr>
+          <w:bCs/>
+          <w:sz w:val="21"/>
+          <w:szCs w:val="21"/>
+          <w:vertAlign w:val="superscript"/>
+          <w:lang w:eastAsia="zh-CN"/>
+        </w:rPr>
+        <w:t>-7</w:t>
+      </w:r>
+      <w:r>
+        <w:rPr>
+          <w:bCs/>
+          <w:sz w:val="21"/>
+          <w:szCs w:val="21"/>
+          <w:lang w:eastAsia="zh-CN"/>
+        </w:rPr>
+        <w:t xml:space="preserve"> x N</w:t>
+      </w:r>
+      <w:r>
+        <w:rPr>
+          <w:bCs/>
+          <w:sz w:val="21"/>
+          <w:szCs w:val="21"/>
+          <w:vertAlign w:val="superscript"/>
+          <w:lang w:eastAsia="zh-CN"/>
+        </w:rPr>
+        <w:t>1.15</w:t>
+      </w:r>
+      <w:r>
+        <w:rPr>
+          <w:bCs/>
+          <w:sz w:val="21"/>
+          <w:szCs w:val="21"/>
+          <w:lang w:eastAsia="zh-CN"/>
+        </w:rPr>
+        <w:t xml:space="preserve"> s, N is the input number of sites to union and the final count of components is 1. </w:t>
+      </w:r>
+    </w:p>
+    <w:p>
+      <w:pPr>
+        <w:pStyle w:val="10"/>
+        <w:rPr>
+          <w:bCs/>
+          <w:sz w:val="21"/>
+          <w:szCs w:val="21"/>
+          <w:lang w:eastAsia="zh-CN"/>
+        </w:rPr>
+      </w:pPr>
+    </w:p>
+    <w:p>
+      <w:pPr>
+        <w:pStyle w:val="10"/>
+        <w:numPr>
+          <w:ilvl w:val="0"/>
+          <w:numId w:val="1"/>
+        </w:numPr>
+        <w:spacing w:line="240" w:lineRule="auto"/>
+        <w:rPr>
+          <w:rFonts w:ascii="Consolas" w:hAnsi="Consolas" w:cs="Consolas"/>
+          <w:color w:val="000000"/>
+          <w:sz w:val="28"/>
+          <w:szCs w:val="28"/>
+          <w:lang w:eastAsia="zh-CN"/>
+        </w:rPr>
+      </w:pPr>
+      <w:r>
+        <w:rPr>
+          <w:rFonts w:ascii="Consolas" w:hAnsi="Consolas" w:cs="Consolas"/>
+          <w:color w:val="000000"/>
+          <w:sz w:val="28"/>
+          <w:szCs w:val="28"/>
+          <w:lang w:eastAsia="zh-CN"/>
+        </w:rPr>
+        <w:t>For Weighted Quick Union stored with depth</w:t>
+      </w:r>
+    </w:p>
+    <w:p>
+      <w:pPr>
+        <w:pStyle w:val="10"/>
+        <w:rPr>
+          <w:bCs/>
+          <w:sz w:val="21"/>
+          <w:szCs w:val="21"/>
+          <w:lang w:eastAsia="zh-CN"/>
+        </w:rPr>
+      </w:pPr>
+      <w:r>
+        <w:rPr>
+          <w:bCs/>
+          <w:sz w:val="21"/>
+          <w:szCs w:val="21"/>
+          <w:lang w:eastAsia="zh-CN"/>
+        </w:rPr>
+        <w:t xml:space="preserve">Running time is about T = </w:t>
+      </w:r>
+      <w:r>
+        <w:rPr>
+          <w:bCs/>
+          <w:sz w:val="21"/>
+          <w:szCs w:val="21"/>
+          <w:lang w:eastAsia="zh-CN"/>
+        </w:rPr>
+        <w:t xml:space="preserve">2.5 </w:t>
+      </w:r>
+      <w:r>
+        <w:rPr>
+          <w:bCs/>
+          <w:sz w:val="21"/>
+          <w:szCs w:val="21"/>
+          <w:lang w:eastAsia="zh-CN"/>
+        </w:rPr>
+        <w:t>x 10</w:t>
+      </w:r>
+      <w:r>
+        <w:rPr>
+          <w:bCs/>
+          <w:sz w:val="21"/>
+          <w:szCs w:val="21"/>
+          <w:vertAlign w:val="superscript"/>
+          <w:lang w:eastAsia="zh-CN"/>
+        </w:rPr>
+        <w:t>-7</w:t>
+      </w:r>
+      <w:r>
+        <w:rPr>
+          <w:bCs/>
+          <w:sz w:val="21"/>
+          <w:szCs w:val="21"/>
+          <w:lang w:eastAsia="zh-CN"/>
+        </w:rPr>
+        <w:t xml:space="preserve"> x N</w:t>
+      </w:r>
+      <w:r>
+        <w:rPr>
+          <w:bCs/>
+          <w:sz w:val="21"/>
+          <w:szCs w:val="21"/>
+          <w:vertAlign w:val="superscript"/>
+          <w:lang w:eastAsia="zh-CN"/>
+        </w:rPr>
+        <w:t>1.15</w:t>
+      </w:r>
+      <w:r>
+        <w:rPr>
+          <w:bCs/>
+          <w:sz w:val="21"/>
+          <w:szCs w:val="21"/>
+          <w:lang w:eastAsia="zh-CN"/>
+        </w:rPr>
+        <w:t xml:space="preserve"> s, N is the input number of sites to union and the final count of components is 1. </w:t>
+      </w:r>
+    </w:p>
+    <w:p>
+      <w:pPr>
+        <w:pStyle w:val="10"/>
+        <w:rPr>
+          <w:bCs/>
+          <w:sz w:val="21"/>
+          <w:szCs w:val="21"/>
+          <w:lang w:eastAsia="zh-CN"/>
+        </w:rPr>
+      </w:pPr>
+    </w:p>
+    <w:p>
+      <w:pPr>
+        <w:pStyle w:val="10"/>
+        <w:numPr>
+          <w:ilvl w:val="0"/>
+          <w:numId w:val="1"/>
+        </w:numPr>
+        <w:rPr>
+          <w:rFonts w:ascii="Consolas" w:hAnsi="Consolas" w:cs="Consolas"/>
+          <w:color w:val="000000"/>
           <w:sz w:val="28"/>
           <w:szCs w:val="28"/>
         </w:rPr>
@@ -1459,13 +3770,794 @@
     <w:p>
       <w:pPr>
         <w:pStyle w:val="10"/>
-        <w:rPr>
-          <w:bCs/>
-          <w:sz w:val="21"/>
-          <w:szCs w:val="21"/>
-          <w:lang w:eastAsia="zh-CN"/>
-        </w:rPr>
-      </w:pPr>
+        <w:numPr>
+          <w:ilvl w:val="0"/>
+          <w:numId w:val="1"/>
+        </w:numPr>
+        <w:spacing w:line="240" w:lineRule="auto"/>
+        <w:rPr>
+          <w:rFonts w:hint="default"/>
+          <w:bCs/>
+          <w:sz w:val="21"/>
+          <w:szCs w:val="21"/>
+          <w:lang w:eastAsia="zh-CN"/>
+        </w:rPr>
+      </w:pPr>
+      <w:r>
+        <w:rPr>
+          <w:rFonts w:ascii="Consolas" w:hAnsi="Consolas" w:cs="Consolas"/>
+          <w:color w:val="000000"/>
+          <w:sz w:val="28"/>
+          <w:szCs w:val="28"/>
+        </w:rPr>
+        <w:t>Weighted Quick Union with Path Compression (one-pass variant):</w:t>
+      </w:r>
+    </w:p>
+    <w:p>
+      <w:pPr>
+        <w:pStyle w:val="10"/>
+        <w:rPr>
+          <w:rFonts w:hint="default"/>
+          <w:bCs/>
+          <w:sz w:val="21"/>
+          <w:szCs w:val="21"/>
+          <w:lang w:eastAsia="zh-CN"/>
+        </w:rPr>
+      </w:pPr>
+      <w:r>
+        <w:rPr>
+          <w:rFonts w:hint="default"/>
+          <w:bCs/>
+          <w:sz w:val="21"/>
+          <w:szCs w:val="21"/>
+          <w:lang w:eastAsia="zh-CN"/>
+        </w:rPr>
+        <w:t xml:space="preserve">Running time is about </w:t>
+      </w:r>
+      <w:r>
+        <w:rPr>
+          <w:rFonts w:hint="default"/>
+          <w:bCs/>
+          <w:i/>
+          <w:iCs/>
+          <w:sz w:val="21"/>
+          <w:szCs w:val="21"/>
+          <w:lang w:eastAsia="zh-CN"/>
+        </w:rPr>
+        <w:t xml:space="preserve">a N </w:t>
+      </w:r>
+      <w:r>
+        <w:rPr>
+          <w:rFonts w:hint="default"/>
+          <w:bCs/>
+          <w:i/>
+          <w:iCs/>
+          <w:sz w:val="21"/>
+          <w:szCs w:val="21"/>
+          <w:vertAlign w:val="superscript"/>
+          <w:lang w:eastAsia="zh-CN"/>
+        </w:rPr>
+        <w:t>b</w:t>
+      </w:r>
+      <w:r>
+        <w:rPr>
+          <w:rFonts w:hint="default"/>
+          <w:bCs/>
+          <w:sz w:val="21"/>
+          <w:szCs w:val="21"/>
+          <w:lang w:eastAsia="zh-CN"/>
+        </w:rPr>
+        <w:t xml:space="preserve"> </w:t>
+      </w:r>
+      <w:r>
+        <w:rPr>
+          <w:rFonts w:hint="default"/>
+          <w:bCs/>
+          <w:sz w:val="21"/>
+          <w:szCs w:val="21"/>
+          <w:lang w:eastAsia="zh-CN"/>
+        </w:rPr>
+        <w:t xml:space="preserve">with </w:t>
+      </w:r>
+      <w:r>
+        <w:rPr>
+          <w:rFonts w:hint="default"/>
+          <w:bCs/>
+          <w:i/>
+          <w:iCs/>
+          <w:sz w:val="21"/>
+          <w:szCs w:val="21"/>
+          <w:lang w:eastAsia="zh-CN"/>
+        </w:rPr>
+        <w:t>b</w:t>
+      </w:r>
+      <w:r>
+        <w:rPr>
+          <w:rFonts w:hint="default"/>
+          <w:bCs/>
+          <w:sz w:val="21"/>
+          <w:szCs w:val="21"/>
+          <w:lang w:eastAsia="zh-CN"/>
+        </w:rPr>
+        <w:t xml:space="preserve"> = lg ratio.</w:t>
+      </w:r>
+    </w:p>
+    <w:p>
+      <w:pPr>
+        <w:pStyle w:val="10"/>
+        <w:rPr>
+          <w:rFonts w:hint="default"/>
+          <w:bCs/>
+          <w:sz w:val="21"/>
+          <w:szCs w:val="21"/>
+          <w:lang w:eastAsia="zh-CN"/>
+        </w:rPr>
+      </w:pPr>
+      <w:r>
+        <w:rPr>
+          <w:rFonts w:hint="default"/>
+          <w:bCs/>
+          <w:sz w:val="21"/>
+          <w:szCs w:val="21"/>
+          <w:lang w:eastAsia="zh-CN"/>
+        </w:rPr>
+        <w:t>19882.1 x 10</w:t>
+      </w:r>
+      <w:r>
+        <w:rPr>
+          <w:rFonts w:hint="default"/>
+          <w:bCs/>
+          <w:sz w:val="21"/>
+          <w:szCs w:val="21"/>
+          <w:vertAlign w:val="superscript"/>
+          <w:lang w:eastAsia="zh-CN"/>
+        </w:rPr>
+        <w:t>-3</w:t>
+      </w:r>
+      <w:r>
+        <w:rPr>
+          <w:rFonts w:hint="default"/>
+          <w:bCs/>
+          <w:sz w:val="21"/>
+          <w:szCs w:val="21"/>
+          <w:lang w:eastAsia="zh-CN"/>
+        </w:rPr>
+        <w:t xml:space="preserve"> = </w:t>
+      </w:r>
+      <w:r>
+        <w:rPr>
+          <w:rFonts w:hint="default"/>
+          <w:bCs/>
+          <w:i/>
+          <w:iCs/>
+          <w:sz w:val="21"/>
+          <w:szCs w:val="21"/>
+          <w:lang w:eastAsia="zh-CN"/>
+        </w:rPr>
+        <w:t>a</w:t>
+      </w:r>
+      <w:r>
+        <w:rPr>
+          <w:rFonts w:hint="default"/>
+          <w:bCs/>
+          <w:sz w:val="21"/>
+          <w:szCs w:val="21"/>
+          <w:lang w:eastAsia="zh-CN"/>
+        </w:rPr>
+        <w:t xml:space="preserve"> x 10240000</w:t>
+      </w:r>
+      <w:r>
+        <w:rPr>
+          <w:rFonts w:hint="default"/>
+          <w:bCs/>
+          <w:sz w:val="21"/>
+          <w:szCs w:val="21"/>
+          <w:vertAlign w:val="superscript"/>
+          <w:lang w:eastAsia="zh-CN"/>
+        </w:rPr>
+        <w:t>1.15</w:t>
+      </w:r>
+    </w:p>
+    <w:p>
+      <w:pPr>
+        <w:pStyle w:val="10"/>
+        <w:rPr>
+          <w:rFonts w:hint="default"/>
+          <w:bCs/>
+          <w:sz w:val="21"/>
+          <w:szCs w:val="21"/>
+          <w:vertAlign w:val="superscript"/>
+          <w:lang w:eastAsia="zh-CN"/>
+        </w:rPr>
+      </w:pPr>
+      <w:r>
+        <w:rPr>
+          <w:rFonts w:hint="default"/>
+          <w:bCs/>
+          <w:i/>
+          <w:iCs/>
+          <w:sz w:val="21"/>
+          <w:szCs w:val="21"/>
+          <w:lang w:eastAsia="zh-CN"/>
+        </w:rPr>
+        <w:t>a</w:t>
+      </w:r>
+      <w:r>
+        <w:rPr>
+          <w:rFonts w:hint="default"/>
+          <w:bCs/>
+          <w:sz w:val="21"/>
+          <w:szCs w:val="21"/>
+          <w:lang w:eastAsia="zh-CN"/>
+        </w:rPr>
+        <w:t xml:space="preserve"> = 1.7 x 10</w:t>
+      </w:r>
+      <w:r>
+        <w:rPr>
+          <w:rFonts w:hint="default"/>
+          <w:bCs/>
+          <w:sz w:val="21"/>
+          <w:szCs w:val="21"/>
+          <w:vertAlign w:val="superscript"/>
+          <w:lang w:eastAsia="zh-CN"/>
+        </w:rPr>
+        <w:t>-7</w:t>
+      </w:r>
+    </w:p>
+    <w:p>
+      <w:pPr>
+        <w:pStyle w:val="10"/>
+        <w:rPr>
+          <w:rFonts w:hint="default"/>
+          <w:bCs/>
+          <w:sz w:val="21"/>
+          <w:szCs w:val="21"/>
+          <w:vertAlign w:val="baseline"/>
+          <w:lang w:eastAsia="zh-CN"/>
+        </w:rPr>
+      </w:pPr>
+      <w:r>
+        <w:rPr>
+          <w:rFonts w:hint="default"/>
+          <w:bCs/>
+          <w:sz w:val="21"/>
+          <w:szCs w:val="21"/>
+          <w:vertAlign w:val="baseline"/>
+          <w:lang w:eastAsia="zh-CN"/>
+        </w:rPr>
+        <w:t>Running time is about 1.7 x 10</w:t>
+      </w:r>
+      <w:r>
+        <w:rPr>
+          <w:rFonts w:hint="default"/>
+          <w:bCs/>
+          <w:sz w:val="21"/>
+          <w:szCs w:val="21"/>
+          <w:vertAlign w:val="superscript"/>
+          <w:lang w:eastAsia="zh-CN"/>
+        </w:rPr>
+        <w:t>-7</w:t>
+      </w:r>
+      <w:r>
+        <w:rPr>
+          <w:rFonts w:hint="default"/>
+          <w:bCs/>
+          <w:sz w:val="21"/>
+          <w:szCs w:val="21"/>
+          <w:vertAlign w:val="baseline"/>
+          <w:lang w:eastAsia="zh-CN"/>
+        </w:rPr>
+        <w:t xml:space="preserve"> x N</w:t>
+      </w:r>
+      <w:r>
+        <w:rPr>
+          <w:rFonts w:hint="default"/>
+          <w:bCs/>
+          <w:sz w:val="21"/>
+          <w:szCs w:val="21"/>
+          <w:vertAlign w:val="superscript"/>
+          <w:lang w:eastAsia="zh-CN"/>
+        </w:rPr>
+        <w:t>1.15</w:t>
+      </w:r>
+      <w:r>
+        <w:rPr>
+          <w:rFonts w:hint="default"/>
+          <w:bCs/>
+          <w:sz w:val="21"/>
+          <w:szCs w:val="21"/>
+          <w:vertAlign w:val="baseline"/>
+          <w:lang w:eastAsia="zh-CN"/>
+        </w:rPr>
+        <w:t xml:space="preserve"> seconds.</w:t>
+      </w:r>
+    </w:p>
+    <w:p>
+      <w:pPr>
+        <w:pStyle w:val="10"/>
+        <w:rPr>
+          <w:rFonts w:hint="default"/>
+          <w:bCs/>
+          <w:sz w:val="21"/>
+          <w:szCs w:val="21"/>
+          <w:lang w:eastAsia="zh-CN"/>
+        </w:rPr>
+      </w:pPr>
+      <w:r>
+        <w:rPr>
+          <w:rFonts w:hint="default"/>
+          <w:bCs/>
+          <w:sz w:val="21"/>
+          <w:szCs w:val="21"/>
+          <w:lang w:eastAsia="zh-CN"/>
+        </w:rPr>
+        <w:drawing>
+          <wp:inline distT="0" distB="0" distL="114300" distR="114300">
+            <wp:extent cx="3503930" cy="2637155"/>
+            <wp:effectExtent l="0" t="0" r="1270" b="4445"/>
+            <wp:docPr id="6" name="Picture 6" descr="Screen Shot 2020-10-13 at 9.29.48 AM"/>
+            <wp:cNvGraphicFramePr>
+              <a:graphicFrameLocks xmlns:a="http://schemas.openxmlformats.org/drawingml/2006/main" noChangeAspect="1"/>
+            </wp:cNvGraphicFramePr>
+            <a:graphic xmlns:a="http://schemas.openxmlformats.org/drawingml/2006/main">
+              <a:graphicData uri="http://schemas.openxmlformats.org/drawingml/2006/picture">
+                <pic:pic xmlns:pic="http://schemas.openxmlformats.org/drawingml/2006/picture">
+                  <pic:nvPicPr>
+                    <pic:cNvPr id="6" name="Picture 6" descr="Screen Shot 2020-10-13 at 9.29.48 AM"/>
+                    <pic:cNvPicPr>
+                      <a:picLocks noChangeAspect="1"/>
+                    </pic:cNvPicPr>
+                  </pic:nvPicPr>
+                  <pic:blipFill>
+                    <a:blip r:embed="rId5"/>
+                    <a:srcRect l="1975" t="21748" r="79362" b="55778"/>
+                    <a:stretch>
+                      <a:fillRect/>
+                    </a:stretch>
+                  </pic:blipFill>
+                  <pic:spPr>
+                    <a:xfrm>
+                      <a:off x="0" y="0"/>
+                      <a:ext cx="3503930" cy="2637155"/>
+                    </a:xfrm>
+                    <a:prstGeom prst="rect">
+                      <a:avLst/>
+                    </a:prstGeom>
+                  </pic:spPr>
+                </pic:pic>
+              </a:graphicData>
+            </a:graphic>
+          </wp:inline>
+        </w:drawing>
+      </w:r>
+    </w:p>
+    <w:p>
+      <w:pPr>
+        <w:pStyle w:val="10"/>
+        <w:numPr>
+          <w:ilvl w:val="0"/>
+          <w:numId w:val="1"/>
+        </w:numPr>
+        <w:spacing w:line="240" w:lineRule="auto"/>
+        <w:rPr>
+          <w:rFonts w:hint="default" w:ascii="Consolas" w:hAnsi="Consolas" w:cs="Consolas"/>
+          <w:color w:val="000000"/>
+          <w:sz w:val="28"/>
+          <w:szCs w:val="28"/>
+          <w:lang w:eastAsia="zh-CN"/>
+        </w:rPr>
+      </w:pPr>
+      <w:r>
+        <w:rPr>
+          <w:rFonts w:hint="default" w:ascii="Consolas" w:hAnsi="Consolas" w:cs="Consolas"/>
+          <w:color w:val="000000"/>
+          <w:sz w:val="28"/>
+          <w:szCs w:val="28"/>
+          <w:lang w:eastAsia="zh-CN"/>
+        </w:rPr>
+        <w:t>For Weighted Quick Union</w:t>
+      </w:r>
+      <w:r>
+        <w:rPr>
+          <w:rFonts w:hint="default" w:ascii="Consolas" w:hAnsi="Consolas" w:cs="Consolas"/>
+          <w:color w:val="000000"/>
+          <w:sz w:val="28"/>
+          <w:szCs w:val="28"/>
+          <w:lang w:eastAsia="zh-CN"/>
+        </w:rPr>
+        <w:t xml:space="preserve"> stored with Depth:</w:t>
+      </w:r>
+    </w:p>
+    <w:p>
+      <w:pPr>
+        <w:pStyle w:val="10"/>
+        <w:rPr>
+          <w:rFonts w:hint="default"/>
+          <w:bCs/>
+          <w:sz w:val="21"/>
+          <w:szCs w:val="21"/>
+          <w:lang w:eastAsia="zh-CN"/>
+        </w:rPr>
+      </w:pPr>
+      <w:r>
+        <w:rPr>
+          <w:rFonts w:hint="default"/>
+          <w:bCs/>
+          <w:sz w:val="21"/>
+          <w:szCs w:val="21"/>
+          <w:lang w:eastAsia="zh-CN"/>
+        </w:rPr>
+        <w:t xml:space="preserve">Running time is about </w:t>
+      </w:r>
+      <w:r>
+        <w:rPr>
+          <w:rFonts w:hint="default"/>
+          <w:bCs/>
+          <w:i/>
+          <w:iCs/>
+          <w:sz w:val="21"/>
+          <w:szCs w:val="21"/>
+          <w:lang w:eastAsia="zh-CN"/>
+        </w:rPr>
+        <w:t>a N</w:t>
+      </w:r>
+      <w:r>
+        <w:rPr>
+          <w:rFonts w:hint="default"/>
+          <w:bCs/>
+          <w:i/>
+          <w:iCs/>
+          <w:sz w:val="21"/>
+          <w:szCs w:val="21"/>
+          <w:lang w:eastAsia="zh-CN"/>
+        </w:rPr>
+        <w:t xml:space="preserve"> </w:t>
+      </w:r>
+      <w:r>
+        <w:rPr>
+          <w:rFonts w:hint="default"/>
+          <w:bCs/>
+          <w:i/>
+          <w:iCs/>
+          <w:sz w:val="21"/>
+          <w:szCs w:val="21"/>
+          <w:vertAlign w:val="superscript"/>
+          <w:lang w:eastAsia="zh-CN"/>
+        </w:rPr>
+        <w:t>b</w:t>
+      </w:r>
+      <w:r>
+        <w:rPr>
+          <w:rFonts w:hint="default"/>
+          <w:bCs/>
+          <w:sz w:val="21"/>
+          <w:szCs w:val="21"/>
+          <w:lang w:eastAsia="zh-CN"/>
+        </w:rPr>
+        <w:t xml:space="preserve"> with </w:t>
+      </w:r>
+      <w:r>
+        <w:rPr>
+          <w:rFonts w:hint="default"/>
+          <w:bCs/>
+          <w:i/>
+          <w:iCs/>
+          <w:sz w:val="21"/>
+          <w:szCs w:val="21"/>
+          <w:lang w:eastAsia="zh-CN"/>
+        </w:rPr>
+        <w:t>b</w:t>
+      </w:r>
+      <w:r>
+        <w:rPr>
+          <w:rFonts w:hint="default"/>
+          <w:bCs/>
+          <w:sz w:val="21"/>
+          <w:szCs w:val="21"/>
+          <w:lang w:eastAsia="zh-CN"/>
+        </w:rPr>
+        <w:t xml:space="preserve"> = lg ratio.</w:t>
+      </w:r>
+    </w:p>
+    <w:p>
+      <w:pPr>
+        <w:pStyle w:val="10"/>
+        <w:rPr>
+          <w:rFonts w:hint="default"/>
+          <w:bCs/>
+          <w:sz w:val="21"/>
+          <w:szCs w:val="21"/>
+          <w:lang w:eastAsia="zh-CN"/>
+        </w:rPr>
+      </w:pPr>
+      <w:r>
+        <w:rPr>
+          <w:rFonts w:hint="default"/>
+          <w:bCs/>
+          <w:sz w:val="21"/>
+          <w:szCs w:val="21"/>
+          <w:lang w:eastAsia="zh-CN"/>
+        </w:rPr>
+        <w:t>28685.3</w:t>
+      </w:r>
+      <w:r>
+        <w:rPr>
+          <w:rFonts w:hint="default"/>
+          <w:bCs/>
+          <w:sz w:val="21"/>
+          <w:szCs w:val="21"/>
+          <w:lang w:eastAsia="zh-CN"/>
+        </w:rPr>
+        <w:t xml:space="preserve"> x 10</w:t>
+      </w:r>
+      <w:r>
+        <w:rPr>
+          <w:rFonts w:hint="default"/>
+          <w:bCs/>
+          <w:sz w:val="21"/>
+          <w:szCs w:val="21"/>
+          <w:vertAlign w:val="superscript"/>
+          <w:lang w:eastAsia="zh-CN"/>
+        </w:rPr>
+        <w:t>-3</w:t>
+      </w:r>
+      <w:r>
+        <w:rPr>
+          <w:rFonts w:hint="default"/>
+          <w:bCs/>
+          <w:sz w:val="21"/>
+          <w:szCs w:val="21"/>
+          <w:lang w:eastAsia="zh-CN"/>
+        </w:rPr>
+        <w:t xml:space="preserve"> = </w:t>
+      </w:r>
+      <w:r>
+        <w:rPr>
+          <w:rFonts w:hint="default"/>
+          <w:bCs/>
+          <w:i/>
+          <w:iCs/>
+          <w:sz w:val="21"/>
+          <w:szCs w:val="21"/>
+          <w:lang w:eastAsia="zh-CN"/>
+        </w:rPr>
+        <w:t>a</w:t>
+      </w:r>
+      <w:r>
+        <w:rPr>
+          <w:rFonts w:hint="default"/>
+          <w:bCs/>
+          <w:sz w:val="21"/>
+          <w:szCs w:val="21"/>
+          <w:lang w:eastAsia="zh-CN"/>
+        </w:rPr>
+        <w:t xml:space="preserve"> x 10240000</w:t>
+      </w:r>
+      <w:r>
+        <w:rPr>
+          <w:rFonts w:hint="default"/>
+          <w:bCs/>
+          <w:sz w:val="21"/>
+          <w:szCs w:val="21"/>
+          <w:vertAlign w:val="superscript"/>
+          <w:lang w:eastAsia="zh-CN"/>
+        </w:rPr>
+        <w:t>1.15</w:t>
+      </w:r>
+    </w:p>
+    <w:p>
+      <w:pPr>
+        <w:pStyle w:val="10"/>
+        <w:rPr>
+          <w:rFonts w:hint="default"/>
+          <w:bCs/>
+          <w:sz w:val="21"/>
+          <w:szCs w:val="21"/>
+          <w:vertAlign w:val="superscript"/>
+          <w:lang w:eastAsia="zh-CN"/>
+        </w:rPr>
+      </w:pPr>
+      <w:r>
+        <w:rPr>
+          <w:rFonts w:hint="default"/>
+          <w:bCs/>
+          <w:i/>
+          <w:iCs/>
+          <w:sz w:val="21"/>
+          <w:szCs w:val="21"/>
+          <w:lang w:eastAsia="zh-CN"/>
+        </w:rPr>
+        <w:t>a</w:t>
+      </w:r>
+      <w:r>
+        <w:rPr>
+          <w:rFonts w:hint="default"/>
+          <w:bCs/>
+          <w:sz w:val="21"/>
+          <w:szCs w:val="21"/>
+          <w:lang w:eastAsia="zh-CN"/>
+        </w:rPr>
+        <w:t xml:space="preserve"> = </w:t>
+      </w:r>
+      <w:r>
+        <w:rPr>
+          <w:rFonts w:hint="default"/>
+          <w:bCs/>
+          <w:sz w:val="21"/>
+          <w:szCs w:val="21"/>
+          <w:lang w:eastAsia="zh-CN"/>
+        </w:rPr>
+        <w:t>2.5</w:t>
+      </w:r>
+      <w:r>
+        <w:rPr>
+          <w:rFonts w:hint="default"/>
+          <w:bCs/>
+          <w:sz w:val="21"/>
+          <w:szCs w:val="21"/>
+          <w:lang w:eastAsia="zh-CN"/>
+        </w:rPr>
+        <w:t xml:space="preserve"> x 10</w:t>
+      </w:r>
+      <w:r>
+        <w:rPr>
+          <w:rFonts w:hint="default"/>
+          <w:bCs/>
+          <w:sz w:val="21"/>
+          <w:szCs w:val="21"/>
+          <w:vertAlign w:val="superscript"/>
+          <w:lang w:eastAsia="zh-CN"/>
+        </w:rPr>
+        <w:t>-7</w:t>
+      </w:r>
+    </w:p>
+    <w:p>
+      <w:pPr>
+        <w:pStyle w:val="10"/>
+        <w:rPr>
+          <w:rFonts w:hint="default" w:ascii="Consolas" w:hAnsi="Consolas" w:cs="Consolas"/>
+          <w:color w:val="000000"/>
+          <w:sz w:val="28"/>
+          <w:szCs w:val="28"/>
+          <w:lang w:eastAsia="zh-CN"/>
+        </w:rPr>
+      </w:pPr>
+      <w:r>
+        <w:rPr>
+          <w:rFonts w:hint="default"/>
+          <w:bCs/>
+          <w:sz w:val="21"/>
+          <w:szCs w:val="21"/>
+          <w:vertAlign w:val="baseline"/>
+          <w:lang w:eastAsia="zh-CN"/>
+        </w:rPr>
+        <w:t xml:space="preserve">Running time is about </w:t>
+      </w:r>
+      <w:r>
+        <w:rPr>
+          <w:rFonts w:hint="default"/>
+          <w:bCs/>
+          <w:sz w:val="21"/>
+          <w:szCs w:val="21"/>
+          <w:vertAlign w:val="baseline"/>
+          <w:lang w:eastAsia="zh-CN"/>
+        </w:rPr>
+        <w:t>2.5</w:t>
+      </w:r>
+      <w:r>
+        <w:rPr>
+          <w:rFonts w:hint="default"/>
+          <w:bCs/>
+          <w:sz w:val="21"/>
+          <w:szCs w:val="21"/>
+          <w:vertAlign w:val="baseline"/>
+          <w:lang w:eastAsia="zh-CN"/>
+        </w:rPr>
+        <w:t xml:space="preserve"> x 10</w:t>
+      </w:r>
+      <w:r>
+        <w:rPr>
+          <w:rFonts w:hint="default"/>
+          <w:bCs/>
+          <w:sz w:val="21"/>
+          <w:szCs w:val="21"/>
+          <w:vertAlign w:val="superscript"/>
+          <w:lang w:eastAsia="zh-CN"/>
+        </w:rPr>
+        <w:t>-7</w:t>
+      </w:r>
+      <w:r>
+        <w:rPr>
+          <w:rFonts w:hint="default"/>
+          <w:bCs/>
+          <w:sz w:val="21"/>
+          <w:szCs w:val="21"/>
+          <w:vertAlign w:val="baseline"/>
+          <w:lang w:eastAsia="zh-CN"/>
+        </w:rPr>
+        <w:t xml:space="preserve"> x N</w:t>
+      </w:r>
+      <w:r>
+        <w:rPr>
+          <w:rFonts w:hint="default"/>
+          <w:bCs/>
+          <w:sz w:val="21"/>
+          <w:szCs w:val="21"/>
+          <w:vertAlign w:val="superscript"/>
+          <w:lang w:eastAsia="zh-CN"/>
+        </w:rPr>
+        <w:t>1.15</w:t>
+      </w:r>
+      <w:r>
+        <w:rPr>
+          <w:rFonts w:hint="default"/>
+          <w:bCs/>
+          <w:sz w:val="21"/>
+          <w:szCs w:val="21"/>
+          <w:vertAlign w:val="baseline"/>
+          <w:lang w:eastAsia="zh-CN"/>
+        </w:rPr>
+        <w:t xml:space="preserve"> seconds.</w:t>
+      </w:r>
+    </w:p>
+    <w:p>
+      <w:pPr>
+        <w:pStyle w:val="10"/>
+        <w:rPr>
+          <w:rFonts w:ascii="Consolas" w:hAnsi="Consolas" w:cs="Consolas"/>
+          <w:color w:val="000000"/>
+          <w:sz w:val="28"/>
+          <w:szCs w:val="28"/>
+          <w:lang w:eastAsia="zh-CN"/>
+        </w:rPr>
+      </w:pPr>
+      <w:r>
+        <w:rPr>
+          <w:rFonts w:ascii="Consolas" w:hAnsi="Consolas" w:cs="Consolas"/>
+          <w:color w:val="000000"/>
+          <w:sz w:val="28"/>
+          <w:szCs w:val="28"/>
+          <w:lang w:eastAsia="zh-CN"/>
+        </w:rPr>
+        <w:drawing>
+          <wp:inline distT="0" distB="0" distL="114300" distR="114300">
+            <wp:extent cx="3968750" cy="2450465"/>
+            <wp:effectExtent l="0" t="0" r="19050" b="13335"/>
+            <wp:docPr id="7" name="Picture 7" descr="Screen Shot 2020-10-13 at 9.29.48 AM"/>
+            <wp:cNvGraphicFramePr>
+              <a:graphicFrameLocks xmlns:a="http://schemas.openxmlformats.org/drawingml/2006/main" noChangeAspect="1"/>
+            </wp:cNvGraphicFramePr>
+            <a:graphic xmlns:a="http://schemas.openxmlformats.org/drawingml/2006/main">
+              <a:graphicData uri="http://schemas.openxmlformats.org/drawingml/2006/picture">
+                <pic:pic xmlns:pic="http://schemas.openxmlformats.org/drawingml/2006/picture">
+                  <pic:nvPicPr>
+                    <pic:cNvPr id="7" name="Picture 7" descr="Screen Shot 2020-10-13 at 9.29.48 AM"/>
+                    <pic:cNvPicPr>
+                      <a:picLocks noChangeAspect="1"/>
+                    </pic:cNvPicPr>
+                  </pic:nvPicPr>
+                  <pic:blipFill>
+                    <a:blip r:embed="rId5"/>
+                    <a:srcRect l="2095" t="47871" r="77378" b="31850"/>
+                    <a:stretch>
+                      <a:fillRect/>
+                    </a:stretch>
+                  </pic:blipFill>
+                  <pic:spPr>
+                    <a:xfrm>
+                      <a:off x="0" y="0"/>
+                      <a:ext cx="3968750" cy="2450465"/>
+                    </a:xfrm>
+                    <a:prstGeom prst="rect">
+                      <a:avLst/>
+                    </a:prstGeom>
+                  </pic:spPr>
+                </pic:pic>
+              </a:graphicData>
+            </a:graphic>
+          </wp:inline>
+        </w:drawing>
+      </w:r>
     </w:p>
     <w:p>
       <w:pPr>
@@ -1496,7 +4588,53 @@
     <w:p>
       <w:pPr>
         <w:pStyle w:val="10"/>
-        <w:ind w:left="0" w:leftChars="0" w:firstLine="0" w:firstLineChars="0"/>
+        <w:numPr>
+          <w:ilvl w:val="0"/>
+          <w:numId w:val="1"/>
+        </w:numPr>
+        <w:spacing w:line="240" w:lineRule="auto"/>
+        <w:rPr>
+          <w:rFonts w:ascii="Consolas" w:hAnsi="Consolas" w:cs="Consolas"/>
+          <w:color w:val="000000"/>
+          <w:sz w:val="28"/>
+          <w:szCs w:val="28"/>
+        </w:rPr>
+      </w:pPr>
+      <w:r>
+        <w:rPr>
+          <w:rFonts w:ascii="Consolas" w:hAnsi="Consolas" w:cs="Consolas"/>
+          <w:color w:val="000000"/>
+          <w:sz w:val="28"/>
+          <w:szCs w:val="28"/>
+        </w:rPr>
+        <w:t xml:space="preserve">Union Test of </w:t>
+      </w:r>
+      <w:r>
+        <w:rPr>
+          <w:rFonts w:ascii="Consolas" w:hAnsi="Consolas" w:cs="Consolas"/>
+          <w:color w:val="000000"/>
+          <w:sz w:val="28"/>
+          <w:szCs w:val="28"/>
+        </w:rPr>
+        <w:t>Weighted Quick Union:</w:t>
+      </w:r>
+    </w:p>
+    <w:p>
+      <w:pPr>
+        <w:pStyle w:val="10"/>
+        <w:numPr>
+          <w:numId w:val="0"/>
+        </w:numPr>
+        <w:ind w:left="360" w:leftChars="0"/>
+        <w:rPr>
+          <w:rStyle w:val="8"/>
+          <w:rFonts w:cstheme="minorHAnsi"/>
+          <w:color w:val="000000"/>
+          <w:sz w:val="28"/>
+          <w:szCs w:val="28"/>
+        </w:rPr>
+      </w:pPr>
+      <w:r>
         <w:rPr>
           <w:rFonts w:cstheme="minorHAnsi"/>
           <w:color w:val="000000"/>
@@ -1504,7 +4642,144 @@
           <w:szCs w:val="28"/>
           <w:shd w:val="clear" w:color="auto" w:fill="FFFFFF"/>
         </w:rPr>
-      </w:pPr>
+        <w:drawing>
+          <wp:inline distT="0" distB="0" distL="114300" distR="114300">
+            <wp:extent cx="6849110" cy="4280535"/>
+            <wp:effectExtent l="0" t="0" r="8890" b="12065"/>
+            <wp:docPr id="1" name="Picture 1" descr="YueFang_AssignmentNo4_WQUTest"/>
+            <wp:cNvGraphicFramePr>
+              <a:graphicFrameLocks xmlns:a="http://schemas.openxmlformats.org/drawingml/2006/main" noChangeAspect="1"/>
+            </wp:cNvGraphicFramePr>
+            <a:graphic xmlns:a="http://schemas.openxmlformats.org/drawingml/2006/main">
+              <a:graphicData uri="http://schemas.openxmlformats.org/drawingml/2006/picture">
+                <pic:pic xmlns:pic="http://schemas.openxmlformats.org/drawingml/2006/picture">
+                  <pic:nvPicPr>
+                    <pic:cNvPr id="1" name="Picture 1" descr="YueFang_AssignmentNo4_WQUTest"/>
+                    <pic:cNvPicPr>
+                      <a:picLocks noChangeAspect="1"/>
+                    </pic:cNvPicPr>
+                  </pic:nvPicPr>
+                  <pic:blipFill>
+                    <a:blip r:embed="rId6"/>
+                    <a:stretch>
+                      <a:fillRect/>
+                    </a:stretch>
+                  </pic:blipFill>
+                  <pic:spPr>
+                    <a:xfrm>
+                      <a:off x="0" y="0"/>
+                      <a:ext cx="6849110" cy="4280535"/>
+                    </a:xfrm>
+                    <a:prstGeom prst="rect">
+                      <a:avLst/>
+                    </a:prstGeom>
+                  </pic:spPr>
+                </pic:pic>
+              </a:graphicData>
+            </a:graphic>
+          </wp:inline>
+        </w:drawing>
+      </w:r>
+    </w:p>
+    <w:p>
+      <w:pPr>
+        <w:pStyle w:val="10"/>
+        <w:numPr>
+          <w:ilvl w:val="0"/>
+          <w:numId w:val="1"/>
+        </w:numPr>
+        <w:spacing w:line="240" w:lineRule="auto"/>
+        <w:rPr>
+          <w:rFonts w:ascii="Consolas" w:hAnsi="Consolas" w:cs="Consolas"/>
+          <w:color w:val="000000"/>
+          <w:sz w:val="28"/>
+          <w:szCs w:val="28"/>
+        </w:rPr>
+      </w:pPr>
+      <w:r>
+        <w:rPr>
+          <w:rFonts w:ascii="Consolas" w:hAnsi="Consolas" w:cs="Consolas"/>
+          <w:color w:val="000000"/>
+          <w:sz w:val="28"/>
+          <w:szCs w:val="28"/>
+        </w:rPr>
+        <w:t>Union Test of Weighted Quick Union with Path Compression:</w:t>
+      </w:r>
+    </w:p>
+    <w:p>
+      <w:pPr>
+        <w:pStyle w:val="10"/>
+        <w:numPr>
+          <w:numId w:val="0"/>
+        </w:numPr>
+        <w:ind w:left="360" w:leftChars="0"/>
+        <w:rPr>
+          <w:rFonts w:cstheme="minorHAnsi"/>
+          <w:color w:val="000000"/>
+          <w:sz w:val="28"/>
+          <w:szCs w:val="28"/>
+          <w:shd w:val="clear" w:color="auto" w:fill="FFFFFF"/>
+        </w:rPr>
+      </w:pPr>
+    </w:p>
+    <w:p>
+      <w:pPr>
+        <w:pStyle w:val="10"/>
+        <w:ind w:left="0" w:leftChars="0" w:firstLine="0" w:firstLineChars="0"/>
+        <w:rPr>
+          <w:rFonts w:cstheme="minorHAnsi"/>
+          <w:color w:val="000000"/>
+          <w:sz w:val="28"/>
+          <w:szCs w:val="28"/>
+          <w:shd w:val="clear" w:color="auto" w:fill="FFFFFF"/>
+        </w:rPr>
+      </w:pPr>
+      <w:r>
+        <w:rPr>
+          <w:rFonts w:cstheme="minorHAnsi"/>
+          <w:color w:val="000000"/>
+          <w:sz w:val="28"/>
+          <w:szCs w:val="28"/>
+          <w:shd w:val="clear" w:color="auto" w:fill="FFFFFF"/>
+        </w:rPr>
+        <w:drawing>
+          <wp:inline distT="0" distB="0" distL="114300" distR="114300">
+            <wp:extent cx="6849110" cy="4280535"/>
+            <wp:effectExtent l="0" t="0" r="8890" b="12065"/>
+            <wp:docPr id="2" name="Picture 2" descr="YueFang_AssignmentNo4_WQUPC2Test"/>
+            <wp:cNvGraphicFramePr>
+              <a:graphicFrameLocks xmlns:a="http://schemas.openxmlformats.org/drawingml/2006/main" noChangeAspect="1"/>
+            </wp:cNvGraphicFramePr>
+            <a:graphic xmlns:a="http://schemas.openxmlformats.org/drawingml/2006/main">
+              <a:graphicData uri="http://schemas.openxmlformats.org/drawingml/2006/picture">
+                <pic:pic xmlns:pic="http://schemas.openxmlformats.org/drawingml/2006/picture">
+                  <pic:nvPicPr>
+                    <pic:cNvPr id="2" name="Picture 2" descr="YueFang_AssignmentNo4_WQUPC2Test"/>
+                    <pic:cNvPicPr>
+                      <a:picLocks noChangeAspect="1"/>
+                    </pic:cNvPicPr>
+                  </pic:nvPicPr>
+                  <pic:blipFill>
+                    <a:blip r:embed="rId7"/>
+                    <a:stretch>
+                      <a:fillRect/>
+                    </a:stretch>
+                  </pic:blipFill>
+                  <pic:spPr>
+                    <a:xfrm>
+                      <a:off x="0" y="0"/>
+                      <a:ext cx="6849110" cy="4280535"/>
+                    </a:xfrm>
+                    <a:prstGeom prst="rect">
+                      <a:avLst/>
+                    </a:prstGeom>
+                  </pic:spPr>
+                </pic:pic>
+              </a:graphicData>
+            </a:graphic>
+          </wp:inline>
+        </w:drawing>
+      </w:r>
     </w:p>
     <w:sectPr>
       <w:headerReference r:id="rId3" w:type="default"/>

</xml_diff>